<commit_message>
text analysis changes 16/08
</commit_message>
<xml_diff>
--- a/pdf/TFM.docx
+++ b/pdf/TFM.docx
@@ -1289,6 +1289,7 @@
           <w:szCs w:val="24"/>
         </w:rPr>
       </w:pPr>
+      <w:proofErr w:type="spellStart"/>
       <w:r>
         <w:rPr>
           <w:rFonts w:ascii="Times New Roman" w:hAnsi="Times New Roman" w:cs="Times New Roman"/>
@@ -1300,6 +1301,7 @@
         <w:lastRenderedPageBreak/>
         <w:t>Abstract</w:t>
       </w:r>
+      <w:proofErr w:type="spellEnd"/>
     </w:p>
     <w:p>
       <w:pPr>
@@ -1354,23 +1356,77 @@
           <w:sz w:val="24"/>
           <w:szCs w:val="24"/>
         </w:rPr>
-        <w:t xml:space="preserve"> década en España, al igual que en el resto del mundo occidental, se ha experimentado un creciente interés por el desarrollo de la Inteligencia Artificial. Este interés ha venido precedido por el lanzamiento de diversas herramientas que incorporan esta tecnología. Ejemplo de ello son los asistentes virtuales inteligentes como Siri de Apple, Google Assistant, Alexa de Amazon o Microsoft Cortana. </w:t>
-      </w:r>
-      <w:r>
-        <w:rPr>
-          <w:rFonts w:ascii="Times New Roman" w:hAnsi="Times New Roman" w:cs="Times New Roman"/>
-          <w:sz w:val="24"/>
-          <w:szCs w:val="24"/>
-        </w:rPr>
-        <w:t>También empresas como Tesla han avanzado mucho en el desarrollo de vehículos autónomos que incorporan la IA para reconocer el entorno e incluso tomar decisiones autónomas. Otros campos en los que esta tecnología ha supuesto una revolución son los sistemas de recomendación en diversas plataformas de entretenimiento (por ejemplo, Netflix o Spotify); en la medicina, donde se han desarrollado algoritmos para el diagnóstico médico; y en el procesamiento del lenguaje natural que ha permitido el desarrollo de chatbots como Chat-GPT</w:t>
-      </w:r>
-      <w:r>
-        <w:rPr>
-          <w:rFonts w:ascii="Times New Roman" w:hAnsi="Times New Roman" w:cs="Times New Roman"/>
-          <w:sz w:val="24"/>
-          <w:szCs w:val="24"/>
-        </w:rPr>
-        <w:t xml:space="preserve"> o Midjourney.</w:t>
+        <w:t xml:space="preserve"> década en España, al igual que en el resto del mundo occidental, se ha experimentado un creciente interés por el desarrollo de la Inteligencia Artificial. Este interés ha venido precedido por el lanzamiento de diversas herramientas que incorporan esta tecnología. Ejemplo de ello son los asistentes virtuales inteligentes como Siri de Apple, Google </w:t>
+      </w:r>
+      <w:proofErr w:type="spellStart"/>
+      <w:r>
+        <w:rPr>
+          <w:rFonts w:ascii="Times New Roman" w:hAnsi="Times New Roman" w:cs="Times New Roman"/>
+          <w:sz w:val="24"/>
+          <w:szCs w:val="24"/>
+        </w:rPr>
+        <w:t>Assistant</w:t>
+      </w:r>
+      <w:proofErr w:type="spellEnd"/>
+      <w:r>
+        <w:rPr>
+          <w:rFonts w:ascii="Times New Roman" w:hAnsi="Times New Roman" w:cs="Times New Roman"/>
+          <w:sz w:val="24"/>
+          <w:szCs w:val="24"/>
+        </w:rPr>
+        <w:t xml:space="preserve">, Alexa de Amazon o Microsoft Cortana. </w:t>
+      </w:r>
+      <w:r>
+        <w:rPr>
+          <w:rFonts w:ascii="Times New Roman" w:hAnsi="Times New Roman" w:cs="Times New Roman"/>
+          <w:sz w:val="24"/>
+          <w:szCs w:val="24"/>
+        </w:rPr>
+        <w:t xml:space="preserve">También empresas como Tesla han avanzado mucho en el desarrollo de vehículos autónomos que incorporan la IA para reconocer el entorno e incluso tomar decisiones autónomas. Otros campos en los que esta tecnología ha supuesto una revolución son los sistemas de recomendación en diversas plataformas de entretenimiento (por ejemplo, Netflix o Spotify); en la medicina, donde se han desarrollado algoritmos para el diagnóstico médico; y en el procesamiento del lenguaje natural que ha permitido el desarrollo de </w:t>
+      </w:r>
+      <w:proofErr w:type="spellStart"/>
+      <w:r>
+        <w:rPr>
+          <w:rFonts w:ascii="Times New Roman" w:hAnsi="Times New Roman" w:cs="Times New Roman"/>
+          <w:sz w:val="24"/>
+          <w:szCs w:val="24"/>
+        </w:rPr>
+        <w:t>chatbots</w:t>
+      </w:r>
+      <w:proofErr w:type="spellEnd"/>
+      <w:r>
+        <w:rPr>
+          <w:rFonts w:ascii="Times New Roman" w:hAnsi="Times New Roman" w:cs="Times New Roman"/>
+          <w:sz w:val="24"/>
+          <w:szCs w:val="24"/>
+        </w:rPr>
+        <w:t xml:space="preserve"> como Chat-GPT</w:t>
+      </w:r>
+      <w:r>
+        <w:rPr>
+          <w:rFonts w:ascii="Times New Roman" w:hAnsi="Times New Roman" w:cs="Times New Roman"/>
+          <w:sz w:val="24"/>
+          <w:szCs w:val="24"/>
+        </w:rPr>
+        <w:t xml:space="preserve"> o </w:t>
+      </w:r>
+      <w:proofErr w:type="spellStart"/>
+      <w:r>
+        <w:rPr>
+          <w:rFonts w:ascii="Times New Roman" w:hAnsi="Times New Roman" w:cs="Times New Roman"/>
+          <w:sz w:val="24"/>
+          <w:szCs w:val="24"/>
+        </w:rPr>
+        <w:t>Midjourney</w:t>
+      </w:r>
+      <w:proofErr w:type="spellEnd"/>
+      <w:r>
+        <w:rPr>
+          <w:rFonts w:ascii="Times New Roman" w:hAnsi="Times New Roman" w:cs="Times New Roman"/>
+          <w:sz w:val="24"/>
+          <w:szCs w:val="24"/>
+        </w:rPr>
+        <w:t>.</w:t>
       </w:r>
     </w:p>
     <w:p>
@@ -1501,7 +1557,25 @@
           <w:sz w:val="24"/>
           <w:szCs w:val="24"/>
         </w:rPr>
-        <w:t>En el contexto de la Unión Europea se está debatiendo la propuesta de la Ley de Inteligencia Artificial (cita) que tiene entre otros propósitos el de establecer un sistema para evaluar el riesgo que una tecnología que incorpore la IA puede suponer para la salud y la seguridad de las personas (Newtral).</w:t>
+        <w:t>En el contexto de la Unión Europea se está debatiendo la propuesta de la Ley de Inteligencia Artificial (cita) que tiene entre otros propósitos el de establecer un sistema para evaluar el riesgo que una tecnología que incorpore la IA puede suponer para la salud y la seguridad de las personas (</w:t>
+      </w:r>
+      <w:proofErr w:type="spellStart"/>
+      <w:r>
+        <w:rPr>
+          <w:rFonts w:ascii="Times New Roman" w:hAnsi="Times New Roman" w:cs="Times New Roman"/>
+          <w:sz w:val="24"/>
+          <w:szCs w:val="24"/>
+        </w:rPr>
+        <w:t>Newtral</w:t>
+      </w:r>
+      <w:proofErr w:type="spellEnd"/>
+      <w:r>
+        <w:rPr>
+          <w:rFonts w:ascii="Times New Roman" w:hAnsi="Times New Roman" w:cs="Times New Roman"/>
+          <w:sz w:val="24"/>
+          <w:szCs w:val="24"/>
+        </w:rPr>
+        <w:t>).</w:t>
       </w:r>
     </w:p>
     <w:p>
@@ -1544,7 +1618,61 @@
           <w:sz w:val="24"/>
           <w:szCs w:val="24"/>
         </w:rPr>
-        <w:t xml:space="preserve"> debate a través de las noticias sobre Inteligencia Artificial publicadas en dos medios de comunicación digitales españoles. A través de técnicas de escrapeo web se obtendrán los textos de las noticias que posteriormente se analizarán mediante análisis de texto. Este trabajo pretende contribuir de forma empírica al análisis de noticias, es por ello que todo el código usado para realizar el proceso de extracción de datos, limpieza, análisis y visualización quedará adecuadamente recopilado en varios archivos formato rmd que estarán subidos en el siguiente enlace de GitHub</w:t>
+        <w:t xml:space="preserve"> debate a través de las noticias sobre Inteligencia Artificial publicadas en dos medios de comunicación digitales españoles. A través de técnicas de </w:t>
+      </w:r>
+      <w:proofErr w:type="spellStart"/>
+      <w:r>
+        <w:rPr>
+          <w:rFonts w:ascii="Times New Roman" w:hAnsi="Times New Roman" w:cs="Times New Roman"/>
+          <w:sz w:val="24"/>
+          <w:szCs w:val="24"/>
+        </w:rPr>
+        <w:t>escrapeo</w:t>
+      </w:r>
+      <w:proofErr w:type="spellEnd"/>
+      <w:r>
+        <w:rPr>
+          <w:rFonts w:ascii="Times New Roman" w:hAnsi="Times New Roman" w:cs="Times New Roman"/>
+          <w:sz w:val="24"/>
+          <w:szCs w:val="24"/>
+        </w:rPr>
+        <w:t xml:space="preserve"> web se obtendrán los textos de las noticias que posteriormente se analizarán mediante análisis de texto. Este trabajo pretende contribuir de forma empírica al análisis de noticias, es por ello </w:t>
+      </w:r>
+      <w:proofErr w:type="gramStart"/>
+      <w:r>
+        <w:rPr>
+          <w:rFonts w:ascii="Times New Roman" w:hAnsi="Times New Roman" w:cs="Times New Roman"/>
+          <w:sz w:val="24"/>
+          <w:szCs w:val="24"/>
+        </w:rPr>
+        <w:t>que</w:t>
+      </w:r>
+      <w:proofErr w:type="gramEnd"/>
+      <w:r>
+        <w:rPr>
+          <w:rFonts w:ascii="Times New Roman" w:hAnsi="Times New Roman" w:cs="Times New Roman"/>
+          <w:sz w:val="24"/>
+          <w:szCs w:val="24"/>
+        </w:rPr>
+        <w:t xml:space="preserve"> todo el código usado para realizar el proceso de extracción de datos, limpieza, análisis y visualización quedará adecuadamente recopilado en varios archivos formato </w:t>
+      </w:r>
+      <w:proofErr w:type="spellStart"/>
+      <w:r>
+        <w:rPr>
+          <w:rFonts w:ascii="Times New Roman" w:hAnsi="Times New Roman" w:cs="Times New Roman"/>
+          <w:sz w:val="24"/>
+          <w:szCs w:val="24"/>
+        </w:rPr>
+        <w:t>rmd</w:t>
+      </w:r>
+      <w:proofErr w:type="spellEnd"/>
+      <w:r>
+        <w:rPr>
+          <w:rFonts w:ascii="Times New Roman" w:hAnsi="Times New Roman" w:cs="Times New Roman"/>
+          <w:sz w:val="24"/>
+          <w:szCs w:val="24"/>
+        </w:rPr>
+        <w:t xml:space="preserve"> que estarán subidos en el siguiente enlace de GitHub</w:t>
       </w:r>
       <w:r>
         <w:rPr>
@@ -1655,7 +1783,25 @@
           <w:sz w:val="24"/>
           <w:szCs w:val="24"/>
         </w:rPr>
-        <w:t xml:space="preserve"> El código creado para realizar la extracción del contenido de las noticias será replicable, por lo que cualquier persona que quiera realizar un análisis similar podrá hacer uso de este código y adaptarlo para extraer la selección de noticias que necesite. Esto es importante porque actualmente estos periódicos no tienen sus noticias en ninguna API ni en otro formato accesible, por lo que la extracción de datos mediante la técnica de web scraping es la única forma posible de analizar el contenido. </w:t>
+        <w:t xml:space="preserve"> El código creado para realizar la extracción del contenido de las noticias será replicable, por lo que cualquier persona que quiera realizar un análisis similar podrá hacer uso de este código y adaptarlo para extraer la selección de noticias que necesite. Esto es importante porque actualmente estos periódicos no tienen sus noticias en ninguna API ni en otro formato accesible, por lo que la extracción de datos mediante la técnica de web </w:t>
+      </w:r>
+      <w:proofErr w:type="spellStart"/>
+      <w:r>
+        <w:rPr>
+          <w:rFonts w:ascii="Times New Roman" w:hAnsi="Times New Roman" w:cs="Times New Roman"/>
+          <w:sz w:val="24"/>
+          <w:szCs w:val="24"/>
+        </w:rPr>
+        <w:t>scraping</w:t>
+      </w:r>
+      <w:proofErr w:type="spellEnd"/>
+      <w:r>
+        <w:rPr>
+          <w:rFonts w:ascii="Times New Roman" w:hAnsi="Times New Roman" w:cs="Times New Roman"/>
+          <w:sz w:val="24"/>
+          <w:szCs w:val="24"/>
+        </w:rPr>
+        <w:t xml:space="preserve"> es la única forma posible de analizar el contenido. </w:t>
       </w:r>
       <w:r>
         <w:rPr>
@@ -1758,7 +1904,27 @@
           <w:sz w:val="24"/>
           <w:szCs w:val="24"/>
         </w:rPr>
-        <w:t xml:space="preserve">Añadir papers. </w:t>
+        <w:t xml:space="preserve">Añadir </w:t>
+      </w:r>
+      <w:proofErr w:type="spellStart"/>
+      <w:r>
+        <w:rPr>
+          <w:rFonts w:ascii="Times New Roman" w:hAnsi="Times New Roman" w:cs="Times New Roman"/>
+          <w:color w:val="FF0000"/>
+          <w:sz w:val="24"/>
+          <w:szCs w:val="24"/>
+        </w:rPr>
+        <w:t>papers</w:t>
+      </w:r>
+      <w:proofErr w:type="spellEnd"/>
+      <w:r>
+        <w:rPr>
+          <w:rFonts w:ascii="Times New Roman" w:hAnsi="Times New Roman" w:cs="Times New Roman"/>
+          <w:color w:val="FF0000"/>
+          <w:sz w:val="24"/>
+          <w:szCs w:val="24"/>
+        </w:rPr>
+        <w:t xml:space="preserve">. </w:t>
       </w:r>
     </w:p>
     <w:p>
@@ -1785,7 +1951,43 @@
           <w:sz w:val="24"/>
           <w:szCs w:val="24"/>
         </w:rPr>
-        <w:t xml:space="preserve">investigación se estructura en cuatro apartados diferentes. En primer lugar se va a explicar la metodología empleada y las fuentes de donde se ha extraído la información. Este apartado es especialmente importante puesto que al tratarse de un trabajo empírico tiene una especial relevancia el trabajo de extracción de datos realizado. Por ello, se dedicará un apartado propio a explicar cómo se ha llevado a cabo el proceso de extracción de datos mediante el lenguaje de programación R y la herramienta RStudio. </w:t>
+        <w:t xml:space="preserve">investigación se estructura en cuatro apartados diferentes. En primer </w:t>
+      </w:r>
+      <w:proofErr w:type="gramStart"/>
+      <w:r>
+        <w:rPr>
+          <w:rFonts w:ascii="Times New Roman" w:hAnsi="Times New Roman" w:cs="Times New Roman"/>
+          <w:sz w:val="24"/>
+          <w:szCs w:val="24"/>
+        </w:rPr>
+        <w:t>lugar</w:t>
+      </w:r>
+      <w:proofErr w:type="gramEnd"/>
+      <w:r>
+        <w:rPr>
+          <w:rFonts w:ascii="Times New Roman" w:hAnsi="Times New Roman" w:cs="Times New Roman"/>
+          <w:sz w:val="24"/>
+          <w:szCs w:val="24"/>
+        </w:rPr>
+        <w:t xml:space="preserve"> se va a explicar la metodología empleada y las fuentes de donde se ha extraído la información. Este apartado es especialmente importante puesto que al tratarse de un trabajo empírico tiene una especial relevancia el trabajo de extracción de datos realizado. Por ello, se dedicará un apartado propio a explicar cómo se ha llevado a cabo el proceso de extracción de datos mediante el lenguaje de programación R y la herramienta </w:t>
+      </w:r>
+      <w:proofErr w:type="spellStart"/>
+      <w:r>
+        <w:rPr>
+          <w:rFonts w:ascii="Times New Roman" w:hAnsi="Times New Roman" w:cs="Times New Roman"/>
+          <w:sz w:val="24"/>
+          <w:szCs w:val="24"/>
+        </w:rPr>
+        <w:t>RStudio</w:t>
+      </w:r>
+      <w:proofErr w:type="spellEnd"/>
+      <w:r>
+        <w:rPr>
+          <w:rFonts w:ascii="Times New Roman" w:hAnsi="Times New Roman" w:cs="Times New Roman"/>
+          <w:sz w:val="24"/>
+          <w:szCs w:val="24"/>
+        </w:rPr>
+        <w:t xml:space="preserve">. </w:t>
       </w:r>
       <w:r>
         <w:rPr>
@@ -1810,7 +2012,25 @@
           <w:sz w:val="24"/>
           <w:szCs w:val="24"/>
         </w:rPr>
-        <w:t xml:space="preserve">con un breve apartado con las conclusiones y las limitaciones del mismo. </w:t>
+        <w:t xml:space="preserve">con un breve apartado con las conclusiones y las limitaciones </w:t>
+      </w:r>
+      <w:proofErr w:type="gramStart"/>
+      <w:r>
+        <w:rPr>
+          <w:rFonts w:ascii="Times New Roman" w:hAnsi="Times New Roman" w:cs="Times New Roman"/>
+          <w:sz w:val="24"/>
+          <w:szCs w:val="24"/>
+        </w:rPr>
+        <w:t>del mismo</w:t>
+      </w:r>
+      <w:proofErr w:type="gramEnd"/>
+      <w:r>
+        <w:rPr>
+          <w:rFonts w:ascii="Times New Roman" w:hAnsi="Times New Roman" w:cs="Times New Roman"/>
+          <w:sz w:val="24"/>
+          <w:szCs w:val="24"/>
+        </w:rPr>
+        <w:t xml:space="preserve">. </w:t>
       </w:r>
     </w:p>
     <w:p>
@@ -1837,9 +2057,14 @@
         <w:t xml:space="preserve">3. 1 </w:t>
       </w:r>
       <w:r>
-        <w:t>Data sources</w:t>
+        <w:t xml:space="preserve">Data </w:t>
+      </w:r>
+      <w:proofErr w:type="spellStart"/>
+      <w:r>
+        <w:t>sources</w:t>
       </w:r>
       <w:bookmarkEnd w:id="3"/>
+      <w:proofErr w:type="spellEnd"/>
     </w:p>
     <w:p/>
     <w:p>
@@ -1961,7 +2186,43 @@
           <w:sz w:val="24"/>
           <w:szCs w:val="24"/>
         </w:rPr>
-        <w:t xml:space="preserve">La extracción de los datos se ha realizado mediante técnicas de “data harvesting” con el programa RStudio. Para ello se ha elaborado un código mediante el cual se han podido extraer tres variables diferentes de cada artículo publicado en estos dos periódicos: el título, el contenido del artículo y la fecha de publicación. </w:t>
+        <w:t xml:space="preserve">La extracción de los datos se ha realizado mediante técnicas de “data </w:t>
+      </w:r>
+      <w:proofErr w:type="spellStart"/>
+      <w:r>
+        <w:rPr>
+          <w:rFonts w:ascii="Times New Roman" w:hAnsi="Times New Roman" w:cs="Times New Roman"/>
+          <w:sz w:val="24"/>
+          <w:szCs w:val="24"/>
+        </w:rPr>
+        <w:t>harvesting</w:t>
+      </w:r>
+      <w:proofErr w:type="spellEnd"/>
+      <w:r>
+        <w:rPr>
+          <w:rFonts w:ascii="Times New Roman" w:hAnsi="Times New Roman" w:cs="Times New Roman"/>
+          <w:sz w:val="24"/>
+          <w:szCs w:val="24"/>
+        </w:rPr>
+        <w:t xml:space="preserve">” con el programa </w:t>
+      </w:r>
+      <w:proofErr w:type="spellStart"/>
+      <w:r>
+        <w:rPr>
+          <w:rFonts w:ascii="Times New Roman" w:hAnsi="Times New Roman" w:cs="Times New Roman"/>
+          <w:sz w:val="24"/>
+          <w:szCs w:val="24"/>
+        </w:rPr>
+        <w:t>RStudio</w:t>
+      </w:r>
+      <w:proofErr w:type="spellEnd"/>
+      <w:r>
+        <w:rPr>
+          <w:rFonts w:ascii="Times New Roman" w:hAnsi="Times New Roman" w:cs="Times New Roman"/>
+          <w:sz w:val="24"/>
+          <w:szCs w:val="24"/>
+        </w:rPr>
+        <w:t xml:space="preserve">. Para ello se ha elaborado un código mediante el cual se han podido extraer tres variables diferentes de cada artículo publicado en estos dos periódicos: el título, el contenido del artículo y la fecha de publicación. </w:t>
       </w:r>
       <w:r>
         <w:rPr>
@@ -1988,9 +2249,14 @@
       </w:pPr>
       <w:bookmarkStart w:id="4" w:name="_Toc143010810"/>
       <w:r>
-        <w:t>3. 2 Sample</w:t>
+        <w:t xml:space="preserve">3. 2 </w:t>
+      </w:r>
+      <w:proofErr w:type="spellStart"/>
+      <w:r>
+        <w:t>Sample</w:t>
       </w:r>
       <w:bookmarkEnd w:id="4"/>
+      <w:proofErr w:type="spellEnd"/>
     </w:p>
     <w:p/>
     <w:p>
@@ -2157,6 +2423,7 @@
                 <w:szCs w:val="24"/>
               </w:rPr>
             </w:pPr>
+            <w:proofErr w:type="spellStart"/>
             <w:r>
               <w:rPr>
                 <w:rFonts w:ascii="Times New Roman" w:hAnsi="Times New Roman" w:cs="Times New Roman"/>
@@ -2167,6 +2434,7 @@
               </w:rPr>
               <w:t>Year</w:t>
             </w:r>
+            <w:proofErr w:type="spellEnd"/>
           </w:p>
         </w:tc>
         <w:tc>
@@ -3038,7 +3306,61 @@
           <w:sz w:val="24"/>
           <w:szCs w:val="24"/>
         </w:rPr>
-        <w:t xml:space="preserve">los datos analizados en este trabajo de investigación se han obtenido mediante técnicas de “web-scraping” realizadas a través de la herramienta RStudio. Se trata de una forma de obtención de datos no tan convencional pero muy útil cuando los datos no están accesibles de forma directa. Es decir, en este caso no había forma de descargar los textos de los artículos desde la página web de los periódicos ni desde ninguna otra web. Por ello, la única alternativa posible sería guardar toda la información de forma manual (copiando y pegando el texto en un dataframe). Sin embargo, dada la gran cantidad de noticias publicadas por los periódicos esto llevaría mucho tiempo. Por otra parte, una de las principales ventajas de crear un código en R reproducible es que se puede usar para realizar extracciones de otro tipo de noticias y publicadas en distintas fechas. Para ello solo habría que realizar pequeñas modificaciones en el código original. </w:t>
+        <w:t>los datos analizados en este trabajo de investigación se han obtenido mediante técnicas de “web-</w:t>
+      </w:r>
+      <w:proofErr w:type="spellStart"/>
+      <w:r>
+        <w:rPr>
+          <w:rFonts w:ascii="Times New Roman" w:hAnsi="Times New Roman" w:cs="Times New Roman"/>
+          <w:sz w:val="24"/>
+          <w:szCs w:val="24"/>
+        </w:rPr>
+        <w:t>scraping</w:t>
+      </w:r>
+      <w:proofErr w:type="spellEnd"/>
+      <w:r>
+        <w:rPr>
+          <w:rFonts w:ascii="Times New Roman" w:hAnsi="Times New Roman" w:cs="Times New Roman"/>
+          <w:sz w:val="24"/>
+          <w:szCs w:val="24"/>
+        </w:rPr>
+        <w:t xml:space="preserve">” realizadas a través de la herramienta </w:t>
+      </w:r>
+      <w:proofErr w:type="spellStart"/>
+      <w:r>
+        <w:rPr>
+          <w:rFonts w:ascii="Times New Roman" w:hAnsi="Times New Roman" w:cs="Times New Roman"/>
+          <w:sz w:val="24"/>
+          <w:szCs w:val="24"/>
+        </w:rPr>
+        <w:t>RStudio</w:t>
+      </w:r>
+      <w:proofErr w:type="spellEnd"/>
+      <w:r>
+        <w:rPr>
+          <w:rFonts w:ascii="Times New Roman" w:hAnsi="Times New Roman" w:cs="Times New Roman"/>
+          <w:sz w:val="24"/>
+          <w:szCs w:val="24"/>
+        </w:rPr>
+        <w:t xml:space="preserve">. Se trata de una forma de obtención de datos no tan convencional pero muy útil cuando los datos no están accesibles de forma directa. Es decir, en este caso no había forma de descargar los textos de los artículos desde la página web de los periódicos ni desde ninguna otra web. Por ello, la única alternativa posible sería guardar toda la información de forma manual (copiando y pegando el texto en un </w:t>
+      </w:r>
+      <w:proofErr w:type="spellStart"/>
+      <w:r>
+        <w:rPr>
+          <w:rFonts w:ascii="Times New Roman" w:hAnsi="Times New Roman" w:cs="Times New Roman"/>
+          <w:sz w:val="24"/>
+          <w:szCs w:val="24"/>
+        </w:rPr>
+        <w:t>dataframe</w:t>
+      </w:r>
+      <w:proofErr w:type="spellEnd"/>
+      <w:r>
+        <w:rPr>
+          <w:rFonts w:ascii="Times New Roman" w:hAnsi="Times New Roman" w:cs="Times New Roman"/>
+          <w:sz w:val="24"/>
+          <w:szCs w:val="24"/>
+        </w:rPr>
+        <w:t xml:space="preserve">). Sin embargo, dada la gran cantidad de noticias publicadas por los periódicos esto llevaría mucho tiempo. Por otra parte, una de las principales ventajas de crear un código en R reproducible es que se puede usar para realizar extracciones de otro tipo de noticias y publicadas en distintas fechas. Para ello solo habría que realizar pequeñas modificaciones en el código original. </w:t>
       </w:r>
     </w:p>
     <w:p>
@@ -3056,15 +3378,69 @@
           <w:sz w:val="24"/>
           <w:szCs w:val="24"/>
         </w:rPr>
-        <w:t xml:space="preserve">Tal y como se ha explicado anteriormente todo el código empleado en este trabajo está accesible a través de GitHub, en formato rmd. El archivo que contiene la parte de extracción de datos se llama “web_scraping_ai.rmd”. </w:t>
-      </w:r>
-      <w:r>
-        <w:rPr>
-          <w:rFonts w:ascii="Times New Roman" w:hAnsi="Times New Roman" w:cs="Times New Roman"/>
-          <w:sz w:val="24"/>
-          <w:szCs w:val="24"/>
-        </w:rPr>
-        <w:t xml:space="preserve">En este archivo está todo el código empleado para generar un archivo csv con la extracción del texto de los artículos, el título y la fecha de publicación. El archivo se encuentra estructurado en 14 apartados diferentes en los que se va explicando paso a paso el proceso de extracción de datos. Se trata, por tanto, de un código fácilmente replicable en caso de que alguien necesite realizar una extracción similar en algunos de los dos periódicos empleados en este trabajo. A </w:t>
+        <w:t xml:space="preserve">Tal y como se ha explicado anteriormente todo el código empleado en este trabajo está accesible a través de GitHub, en formato </w:t>
+      </w:r>
+      <w:proofErr w:type="spellStart"/>
+      <w:r>
+        <w:rPr>
+          <w:rFonts w:ascii="Times New Roman" w:hAnsi="Times New Roman" w:cs="Times New Roman"/>
+          <w:sz w:val="24"/>
+          <w:szCs w:val="24"/>
+        </w:rPr>
+        <w:t>rmd</w:t>
+      </w:r>
+      <w:proofErr w:type="spellEnd"/>
+      <w:r>
+        <w:rPr>
+          <w:rFonts w:ascii="Times New Roman" w:hAnsi="Times New Roman" w:cs="Times New Roman"/>
+          <w:sz w:val="24"/>
+          <w:szCs w:val="24"/>
+        </w:rPr>
+        <w:t>. El archivo que contiene la parte de extracción de datos se llama “</w:t>
+      </w:r>
+      <w:proofErr w:type="spellStart"/>
+      <w:r>
+        <w:rPr>
+          <w:rFonts w:ascii="Times New Roman" w:hAnsi="Times New Roman" w:cs="Times New Roman"/>
+          <w:sz w:val="24"/>
+          <w:szCs w:val="24"/>
+        </w:rPr>
+        <w:t>web_scraping_ai.rmd</w:t>
+      </w:r>
+      <w:proofErr w:type="spellEnd"/>
+      <w:r>
+        <w:rPr>
+          <w:rFonts w:ascii="Times New Roman" w:hAnsi="Times New Roman" w:cs="Times New Roman"/>
+          <w:sz w:val="24"/>
+          <w:szCs w:val="24"/>
+        </w:rPr>
+        <w:t xml:space="preserve">”. </w:t>
+      </w:r>
+      <w:r>
+        <w:rPr>
+          <w:rFonts w:ascii="Times New Roman" w:hAnsi="Times New Roman" w:cs="Times New Roman"/>
+          <w:sz w:val="24"/>
+          <w:szCs w:val="24"/>
+        </w:rPr>
+        <w:t xml:space="preserve">En este archivo está todo el código empleado para generar un archivo </w:t>
+      </w:r>
+      <w:proofErr w:type="spellStart"/>
+      <w:r>
+        <w:rPr>
+          <w:rFonts w:ascii="Times New Roman" w:hAnsi="Times New Roman" w:cs="Times New Roman"/>
+          <w:sz w:val="24"/>
+          <w:szCs w:val="24"/>
+        </w:rPr>
+        <w:t>csv</w:t>
+      </w:r>
+      <w:proofErr w:type="spellEnd"/>
+      <w:r>
+        <w:rPr>
+          <w:rFonts w:ascii="Times New Roman" w:hAnsi="Times New Roman" w:cs="Times New Roman"/>
+          <w:sz w:val="24"/>
+          <w:szCs w:val="24"/>
+        </w:rPr>
+        <w:t xml:space="preserve"> con la extracción del texto de los artículos, el título y la fecha de publicación. El archivo se encuentra estructurado en 14 apartados diferentes en los que se va explicando paso a paso el proceso de extracción de datos. Se trata, por tanto, de un código fácilmente replicable en caso de que alguien necesite realizar una extracción similar en algunos de los dos periódicos empleados en este trabajo. A </w:t>
       </w:r>
       <w:r>
         <w:rPr>
@@ -3136,7 +3512,53 @@
           <w:sz w:val="24"/>
           <w:szCs w:val="24"/>
         </w:rPr>
-        <w:t>eldiario.es: "inteligencia artificial" site:eldiario.es after: 2023-04-03 before: 2023-05-03</w:t>
+        <w:t xml:space="preserve">eldiario.es: "inteligencia artificial" </w:t>
+      </w:r>
+      <w:proofErr w:type="spellStart"/>
+      <w:proofErr w:type="gramStart"/>
+      <w:r>
+        <w:rPr>
+          <w:rFonts w:ascii="Times New Roman" w:hAnsi="Times New Roman" w:cs="Times New Roman"/>
+          <w:i/>
+          <w:iCs/>
+          <w:sz w:val="24"/>
+          <w:szCs w:val="24"/>
+        </w:rPr>
+        <w:t>site:eldiario.es</w:t>
+      </w:r>
+      <w:proofErr w:type="spellEnd"/>
+      <w:proofErr w:type="gramEnd"/>
+      <w:r>
+        <w:rPr>
+          <w:rFonts w:ascii="Times New Roman" w:hAnsi="Times New Roman" w:cs="Times New Roman"/>
+          <w:i/>
+          <w:iCs/>
+          <w:sz w:val="24"/>
+          <w:szCs w:val="24"/>
+        </w:rPr>
+        <w:t xml:space="preserve"> after: 2023-04-03 </w:t>
+      </w:r>
+      <w:proofErr w:type="spellStart"/>
+      <w:r>
+        <w:rPr>
+          <w:rFonts w:ascii="Times New Roman" w:hAnsi="Times New Roman" w:cs="Times New Roman"/>
+          <w:i/>
+          <w:iCs/>
+          <w:sz w:val="24"/>
+          <w:szCs w:val="24"/>
+        </w:rPr>
+        <w:t>before</w:t>
+      </w:r>
+      <w:proofErr w:type="spellEnd"/>
+      <w:r>
+        <w:rPr>
+          <w:rFonts w:ascii="Times New Roman" w:hAnsi="Times New Roman" w:cs="Times New Roman"/>
+          <w:i/>
+          <w:iCs/>
+          <w:sz w:val="24"/>
+          <w:szCs w:val="24"/>
+        </w:rPr>
+        <w:t>: 2023-05-03</w:t>
       </w:r>
       <w:r>
         <w:rPr>
@@ -3160,7 +3582,25 @@
           <w:sz w:val="24"/>
           <w:szCs w:val="24"/>
         </w:rPr>
-        <w:t xml:space="preserve">Aunque en el archivo rmd se muestra todo el código necesario para extraer los artículos de esta forma, finalmente se optó por no emplear esos datos. Esto es debido a que Google News ofrece en sus búsquedas un número limitado de links. Es decir, por cada búsqueda que se hace en este motor de búsquedas aparecen un máximo de </w:t>
+        <w:t xml:space="preserve">Aunque en el archivo </w:t>
+      </w:r>
+      <w:proofErr w:type="spellStart"/>
+      <w:r>
+        <w:rPr>
+          <w:rFonts w:ascii="Times New Roman" w:hAnsi="Times New Roman" w:cs="Times New Roman"/>
+          <w:sz w:val="24"/>
+          <w:szCs w:val="24"/>
+        </w:rPr>
+        <w:t>rmd</w:t>
+      </w:r>
+      <w:proofErr w:type="spellEnd"/>
+      <w:r>
+        <w:rPr>
+          <w:rFonts w:ascii="Times New Roman" w:hAnsi="Times New Roman" w:cs="Times New Roman"/>
+          <w:sz w:val="24"/>
+          <w:szCs w:val="24"/>
+        </w:rPr>
+        <w:t xml:space="preserve"> se muestra todo el código necesario para extraer los artículos de esta forma, finalmente se optó por no emplear esos datos. Esto es debido a que Google News ofrece en sus búsquedas un número limitado de links. Es decir, por cada búsqueda que se hace en este motor de búsquedas aparecen un máximo de </w:t>
       </w:r>
       <w:r>
         <w:rPr>
@@ -3201,11 +3641,32 @@
       </w:pPr>
       <w:bookmarkStart w:id="7" w:name="_Toc143010813"/>
       <w:r>
-        <w:t>3.3.2 RSelenium</w:t>
+        <w:t xml:space="preserve">3.3.2 </w:t>
+      </w:r>
+      <w:proofErr w:type="spellStart"/>
+      <w:r>
+        <w:t>RSelenium</w:t>
       </w:r>
       <w:bookmarkEnd w:id="7"/>
-      <w:r>
-        <w:t>: extract the links</w:t>
+      <w:proofErr w:type="spellEnd"/>
+      <w:r>
+        <w:t xml:space="preserve">: </w:t>
+      </w:r>
+      <w:proofErr w:type="spellStart"/>
+      <w:r>
+        <w:t>extract</w:t>
+      </w:r>
+      <w:proofErr w:type="spellEnd"/>
+      <w:r>
+        <w:t xml:space="preserve"> </w:t>
+      </w:r>
+      <w:proofErr w:type="spellStart"/>
+      <w:r>
+        <w:t>the</w:t>
+      </w:r>
+      <w:proofErr w:type="spellEnd"/>
+      <w:r>
+        <w:t xml:space="preserve"> links</w:t>
       </w:r>
     </w:p>
     <w:p/>
@@ -3257,15 +3718,69 @@
           <w:sz w:val="24"/>
           <w:szCs w:val="24"/>
         </w:rPr>
-        <w:t xml:space="preserve"> y la fecha de publicación de una serie de artículos. Para poder ver más hay que pulsar el botón de “siguientes” en la parte inferior de la página. Lo primero que hay que hacer, por tanto, es crear un dataframe con tres variables: el título, la fecha de publicación y el link al artículo completo. Para poder hacer esto </w:t>
-      </w:r>
-      <w:r>
-        <w:rPr>
-          <w:rFonts w:ascii="Times New Roman" w:hAnsi="Times New Roman" w:cs="Times New Roman"/>
-          <w:sz w:val="24"/>
-          <w:szCs w:val="24"/>
-        </w:rPr>
-        <w:t xml:space="preserve">es necesario usar un paquete específico de R llamado “RSelenium” que permite interactuar desde RStudio con la página web. Es decir, permite navegar y pulsar en los enlaces y botones de la web de forma remota. </w:t>
+        <w:t xml:space="preserve"> y la fecha de publicación de una serie de artículos. Para poder ver más hay que pulsar el botón de “siguientes” en la parte inferior de la página. Lo primero que hay que hacer, por tanto, es crear un </w:t>
+      </w:r>
+      <w:proofErr w:type="spellStart"/>
+      <w:r>
+        <w:rPr>
+          <w:rFonts w:ascii="Times New Roman" w:hAnsi="Times New Roman" w:cs="Times New Roman"/>
+          <w:sz w:val="24"/>
+          <w:szCs w:val="24"/>
+        </w:rPr>
+        <w:t>dataframe</w:t>
+      </w:r>
+      <w:proofErr w:type="spellEnd"/>
+      <w:r>
+        <w:rPr>
+          <w:rFonts w:ascii="Times New Roman" w:hAnsi="Times New Roman" w:cs="Times New Roman"/>
+          <w:sz w:val="24"/>
+          <w:szCs w:val="24"/>
+        </w:rPr>
+        <w:t xml:space="preserve"> con tres variables: el título, la fecha de publicación y el link al artículo completo. Para poder hacer esto </w:t>
+      </w:r>
+      <w:r>
+        <w:rPr>
+          <w:rFonts w:ascii="Times New Roman" w:hAnsi="Times New Roman" w:cs="Times New Roman"/>
+          <w:sz w:val="24"/>
+          <w:szCs w:val="24"/>
+        </w:rPr>
+        <w:t>es necesario usar un paquete específico de R llamado “</w:t>
+      </w:r>
+      <w:proofErr w:type="spellStart"/>
+      <w:r>
+        <w:rPr>
+          <w:rFonts w:ascii="Times New Roman" w:hAnsi="Times New Roman" w:cs="Times New Roman"/>
+          <w:sz w:val="24"/>
+          <w:szCs w:val="24"/>
+        </w:rPr>
+        <w:t>RSelenium</w:t>
+      </w:r>
+      <w:proofErr w:type="spellEnd"/>
+      <w:r>
+        <w:rPr>
+          <w:rFonts w:ascii="Times New Roman" w:hAnsi="Times New Roman" w:cs="Times New Roman"/>
+          <w:sz w:val="24"/>
+          <w:szCs w:val="24"/>
+        </w:rPr>
+        <w:t xml:space="preserve">” que permite interactuar desde </w:t>
+      </w:r>
+      <w:proofErr w:type="spellStart"/>
+      <w:r>
+        <w:rPr>
+          <w:rFonts w:ascii="Times New Roman" w:hAnsi="Times New Roman" w:cs="Times New Roman"/>
+          <w:sz w:val="24"/>
+          <w:szCs w:val="24"/>
+        </w:rPr>
+        <w:t>RStudio</w:t>
+      </w:r>
+      <w:proofErr w:type="spellEnd"/>
+      <w:r>
+        <w:rPr>
+          <w:rFonts w:ascii="Times New Roman" w:hAnsi="Times New Roman" w:cs="Times New Roman"/>
+          <w:sz w:val="24"/>
+          <w:szCs w:val="24"/>
+        </w:rPr>
+        <w:t xml:space="preserve"> con la página web. Es decir, permite navegar y pulsar en los enlaces y botones de la web de forma remota. </w:t>
       </w:r>
     </w:p>
     <w:p>
@@ -3283,7 +3798,25 @@
           <w:sz w:val="24"/>
           <w:szCs w:val="24"/>
         </w:rPr>
-        <w:t xml:space="preserve">Antes de empezar a usar RSelenium es conveniente instalar </w:t>
+        <w:t xml:space="preserve">Antes de empezar a usar </w:t>
+      </w:r>
+      <w:proofErr w:type="spellStart"/>
+      <w:r>
+        <w:rPr>
+          <w:rFonts w:ascii="Times New Roman" w:hAnsi="Times New Roman" w:cs="Times New Roman"/>
+          <w:sz w:val="24"/>
+          <w:szCs w:val="24"/>
+        </w:rPr>
+        <w:t>RSelenium</w:t>
+      </w:r>
+      <w:proofErr w:type="spellEnd"/>
+      <w:r>
+        <w:rPr>
+          <w:rFonts w:ascii="Times New Roman" w:hAnsi="Times New Roman" w:cs="Times New Roman"/>
+          <w:sz w:val="24"/>
+          <w:szCs w:val="24"/>
+        </w:rPr>
+        <w:t xml:space="preserve"> es conveniente instalar </w:t>
       </w:r>
       <w:r>
         <w:rPr>
@@ -3310,7 +3843,25 @@
           <w:sz w:val="24"/>
           <w:szCs w:val="24"/>
         </w:rPr>
-        <w:t xml:space="preserve">). Se trata de un contenedor donde se pueden ejecutar aplicaciones y que hace que sea más sencillo y ordenado el proceso de interactuar con un sitio web cuando se emplea RSelenium. Una vez instalado e </w:t>
+        <w:t xml:space="preserve">). Se trata de un contenedor donde se pueden ejecutar aplicaciones y que hace que sea más sencillo y ordenado el proceso de interactuar con un sitio web cuando se emplea </w:t>
+      </w:r>
+      <w:proofErr w:type="spellStart"/>
+      <w:r>
+        <w:rPr>
+          <w:rFonts w:ascii="Times New Roman" w:hAnsi="Times New Roman" w:cs="Times New Roman"/>
+          <w:sz w:val="24"/>
+          <w:szCs w:val="24"/>
+        </w:rPr>
+        <w:t>RSelenium</w:t>
+      </w:r>
+      <w:proofErr w:type="spellEnd"/>
+      <w:r>
+        <w:rPr>
+          <w:rFonts w:ascii="Times New Roman" w:hAnsi="Times New Roman" w:cs="Times New Roman"/>
+          <w:sz w:val="24"/>
+          <w:szCs w:val="24"/>
+        </w:rPr>
+        <w:t xml:space="preserve">. Una vez instalado e </w:t>
       </w:r>
       <w:r>
         <w:rPr>
@@ -3326,15 +3877,123 @@
           <w:sz w:val="24"/>
           <w:szCs w:val="24"/>
         </w:rPr>
-        <w:t xml:space="preserve"> RSelenium es necesario crear un código que permita leer el html de cada página, extraer la información necesaria a través de los XPaths y pulsar en el botón “siguiente” para pasar de página y repetir el proceso.</w:t>
-      </w:r>
-      <w:r>
-        <w:rPr>
-          <w:rFonts w:ascii="Times New Roman" w:hAnsi="Times New Roman" w:cs="Times New Roman"/>
-          <w:sz w:val="24"/>
-          <w:szCs w:val="24"/>
-        </w:rPr>
-        <w:t xml:space="preserve"> Este proceso se hace a través de un loop que al finalizar guarda toda la información en un dataframe creado previamente. Además, previamente hay que utilizar la “herramienta para desarrolladores” en la página web de la búsqueda de cada periódico para poder localizar en el html dónde está la información que se quiere extraer y poder </w:t>
+        <w:t xml:space="preserve"> </w:t>
+      </w:r>
+      <w:proofErr w:type="spellStart"/>
+      <w:r>
+        <w:rPr>
+          <w:rFonts w:ascii="Times New Roman" w:hAnsi="Times New Roman" w:cs="Times New Roman"/>
+          <w:sz w:val="24"/>
+          <w:szCs w:val="24"/>
+        </w:rPr>
+        <w:t>RSelenium</w:t>
+      </w:r>
+      <w:proofErr w:type="spellEnd"/>
+      <w:r>
+        <w:rPr>
+          <w:rFonts w:ascii="Times New Roman" w:hAnsi="Times New Roman" w:cs="Times New Roman"/>
+          <w:sz w:val="24"/>
+          <w:szCs w:val="24"/>
+        </w:rPr>
+        <w:t xml:space="preserve"> es necesario crear un código que permita leer el </w:t>
+      </w:r>
+      <w:proofErr w:type="spellStart"/>
+      <w:r>
+        <w:rPr>
+          <w:rFonts w:ascii="Times New Roman" w:hAnsi="Times New Roman" w:cs="Times New Roman"/>
+          <w:sz w:val="24"/>
+          <w:szCs w:val="24"/>
+        </w:rPr>
+        <w:t>html</w:t>
+      </w:r>
+      <w:proofErr w:type="spellEnd"/>
+      <w:r>
+        <w:rPr>
+          <w:rFonts w:ascii="Times New Roman" w:hAnsi="Times New Roman" w:cs="Times New Roman"/>
+          <w:sz w:val="24"/>
+          <w:szCs w:val="24"/>
+        </w:rPr>
+        <w:t xml:space="preserve"> de cada página, extraer la información necesaria a través de los </w:t>
+      </w:r>
+      <w:proofErr w:type="spellStart"/>
+      <w:r>
+        <w:rPr>
+          <w:rFonts w:ascii="Times New Roman" w:hAnsi="Times New Roman" w:cs="Times New Roman"/>
+          <w:sz w:val="24"/>
+          <w:szCs w:val="24"/>
+        </w:rPr>
+        <w:t>XPaths</w:t>
+      </w:r>
+      <w:proofErr w:type="spellEnd"/>
+      <w:r>
+        <w:rPr>
+          <w:rFonts w:ascii="Times New Roman" w:hAnsi="Times New Roman" w:cs="Times New Roman"/>
+          <w:sz w:val="24"/>
+          <w:szCs w:val="24"/>
+        </w:rPr>
+        <w:t xml:space="preserve"> y pulsar en el botón “siguiente” para pasar de página y repetir el proceso.</w:t>
+      </w:r>
+      <w:r>
+        <w:rPr>
+          <w:rFonts w:ascii="Times New Roman" w:hAnsi="Times New Roman" w:cs="Times New Roman"/>
+          <w:sz w:val="24"/>
+          <w:szCs w:val="24"/>
+        </w:rPr>
+        <w:t xml:space="preserve"> Este proceso se hace a través de un </w:t>
+      </w:r>
+      <w:proofErr w:type="spellStart"/>
+      <w:r>
+        <w:rPr>
+          <w:rFonts w:ascii="Times New Roman" w:hAnsi="Times New Roman" w:cs="Times New Roman"/>
+          <w:sz w:val="24"/>
+          <w:szCs w:val="24"/>
+        </w:rPr>
+        <w:t>loop</w:t>
+      </w:r>
+      <w:proofErr w:type="spellEnd"/>
+      <w:r>
+        <w:rPr>
+          <w:rFonts w:ascii="Times New Roman" w:hAnsi="Times New Roman" w:cs="Times New Roman"/>
+          <w:sz w:val="24"/>
+          <w:szCs w:val="24"/>
+        </w:rPr>
+        <w:t xml:space="preserve"> que al finalizar guarda toda la información en un </w:t>
+      </w:r>
+      <w:proofErr w:type="spellStart"/>
+      <w:r>
+        <w:rPr>
+          <w:rFonts w:ascii="Times New Roman" w:hAnsi="Times New Roman" w:cs="Times New Roman"/>
+          <w:sz w:val="24"/>
+          <w:szCs w:val="24"/>
+        </w:rPr>
+        <w:t>dataframe</w:t>
+      </w:r>
+      <w:proofErr w:type="spellEnd"/>
+      <w:r>
+        <w:rPr>
+          <w:rFonts w:ascii="Times New Roman" w:hAnsi="Times New Roman" w:cs="Times New Roman"/>
+          <w:sz w:val="24"/>
+          <w:szCs w:val="24"/>
+        </w:rPr>
+        <w:t xml:space="preserve"> creado previamente. Además, previamente hay que utilizar la “herramienta para desarrolladores” en la página web de la búsqueda de cada periódico para poder localizar en el </w:t>
+      </w:r>
+      <w:proofErr w:type="spellStart"/>
+      <w:r>
+        <w:rPr>
+          <w:rFonts w:ascii="Times New Roman" w:hAnsi="Times New Roman" w:cs="Times New Roman"/>
+          <w:sz w:val="24"/>
+          <w:szCs w:val="24"/>
+        </w:rPr>
+        <w:t>html</w:t>
+      </w:r>
+      <w:proofErr w:type="spellEnd"/>
+      <w:r>
+        <w:rPr>
+          <w:rFonts w:ascii="Times New Roman" w:hAnsi="Times New Roman" w:cs="Times New Roman"/>
+          <w:sz w:val="24"/>
+          <w:szCs w:val="24"/>
+        </w:rPr>
+        <w:t xml:space="preserve"> dónde está la información que se quiere extraer y poder </w:t>
       </w:r>
       <w:r>
         <w:rPr>
@@ -3343,7 +4002,43 @@
           <w:szCs w:val="24"/>
         </w:rPr>
         <w:lastRenderedPageBreak/>
-        <w:t>crear el XPath adecuado en R. Esto se hace con la ayuda de la librería “scrapex” que incorpora funciones que permiten la lectura y extracción de datos de páginas web.</w:t>
+        <w:t xml:space="preserve">crear el </w:t>
+      </w:r>
+      <w:proofErr w:type="spellStart"/>
+      <w:r>
+        <w:rPr>
+          <w:rFonts w:ascii="Times New Roman" w:hAnsi="Times New Roman" w:cs="Times New Roman"/>
+          <w:sz w:val="24"/>
+          <w:szCs w:val="24"/>
+        </w:rPr>
+        <w:t>XPath</w:t>
+      </w:r>
+      <w:proofErr w:type="spellEnd"/>
+      <w:r>
+        <w:rPr>
+          <w:rFonts w:ascii="Times New Roman" w:hAnsi="Times New Roman" w:cs="Times New Roman"/>
+          <w:sz w:val="24"/>
+          <w:szCs w:val="24"/>
+        </w:rPr>
+        <w:t xml:space="preserve"> adecuado en R. Esto se hace con la ayuda de la librería “</w:t>
+      </w:r>
+      <w:proofErr w:type="spellStart"/>
+      <w:r>
+        <w:rPr>
+          <w:rFonts w:ascii="Times New Roman" w:hAnsi="Times New Roman" w:cs="Times New Roman"/>
+          <w:sz w:val="24"/>
+          <w:szCs w:val="24"/>
+        </w:rPr>
+        <w:t>scrapex</w:t>
+      </w:r>
+      <w:proofErr w:type="spellEnd"/>
+      <w:r>
+        <w:rPr>
+          <w:rFonts w:ascii="Times New Roman" w:hAnsi="Times New Roman" w:cs="Times New Roman"/>
+          <w:sz w:val="24"/>
+          <w:szCs w:val="24"/>
+        </w:rPr>
+        <w:t>” que incorpora funciones que permiten la lectura y extracción de datos de páginas web.</w:t>
       </w:r>
       <w:r>
         <w:rPr>
@@ -3370,7 +4065,61 @@
           <w:sz w:val="24"/>
           <w:szCs w:val="24"/>
         </w:rPr>
-        <w:t xml:space="preserve">Cómo cada periódico tiene un diseño web diferente, el código no es intercambiable, sino que hay que crear un XPath propio para cada variable de cada periódico. Por tanto, también hay que crear dos loops que generen dos dataframes, uno para cada periódico. Además, ambas webs tienen una forma distinta de mostrar las noticias una vez se pulsa en el botón “siguientes”. Mientras que en la web del periódico El Mundo cada vez que se pulsa este botón aparece una página diferente con los nuevos enlaces, en la web de elDiario.es aparecen nuevos enlaces a continuación de los anteriores. De esta forma, en el primer caso hay que extraer la información y después pulsar el botón y volver a extraer. En el segundo caso hay que pulsar el botón “siguientes” tantas veces como se pueda y después extraer toda la información de una sola vez. </w:t>
+        <w:t xml:space="preserve">Cómo cada periódico tiene un diseño web diferente, el código no es intercambiable, sino que hay que crear un </w:t>
+      </w:r>
+      <w:proofErr w:type="spellStart"/>
+      <w:r>
+        <w:rPr>
+          <w:rFonts w:ascii="Times New Roman" w:hAnsi="Times New Roman" w:cs="Times New Roman"/>
+          <w:sz w:val="24"/>
+          <w:szCs w:val="24"/>
+        </w:rPr>
+        <w:t>XPath</w:t>
+      </w:r>
+      <w:proofErr w:type="spellEnd"/>
+      <w:r>
+        <w:rPr>
+          <w:rFonts w:ascii="Times New Roman" w:hAnsi="Times New Roman" w:cs="Times New Roman"/>
+          <w:sz w:val="24"/>
+          <w:szCs w:val="24"/>
+        </w:rPr>
+        <w:t xml:space="preserve"> propio para cada variable de cada periódico. Por tanto, también hay que crear dos </w:t>
+      </w:r>
+      <w:proofErr w:type="spellStart"/>
+      <w:r>
+        <w:rPr>
+          <w:rFonts w:ascii="Times New Roman" w:hAnsi="Times New Roman" w:cs="Times New Roman"/>
+          <w:sz w:val="24"/>
+          <w:szCs w:val="24"/>
+        </w:rPr>
+        <w:t>loops</w:t>
+      </w:r>
+      <w:proofErr w:type="spellEnd"/>
+      <w:r>
+        <w:rPr>
+          <w:rFonts w:ascii="Times New Roman" w:hAnsi="Times New Roman" w:cs="Times New Roman"/>
+          <w:sz w:val="24"/>
+          <w:szCs w:val="24"/>
+        </w:rPr>
+        <w:t xml:space="preserve"> que generen dos </w:t>
+      </w:r>
+      <w:proofErr w:type="spellStart"/>
+      <w:r>
+        <w:rPr>
+          <w:rFonts w:ascii="Times New Roman" w:hAnsi="Times New Roman" w:cs="Times New Roman"/>
+          <w:sz w:val="24"/>
+          <w:szCs w:val="24"/>
+        </w:rPr>
+        <w:t>dataframes</w:t>
+      </w:r>
+      <w:proofErr w:type="spellEnd"/>
+      <w:r>
+        <w:rPr>
+          <w:rFonts w:ascii="Times New Roman" w:hAnsi="Times New Roman" w:cs="Times New Roman"/>
+          <w:sz w:val="24"/>
+          <w:szCs w:val="24"/>
+        </w:rPr>
+        <w:t xml:space="preserve">, uno para cada periódico. Además, ambas webs tienen una forma distinta de mostrar las noticias una vez se pulsa en el botón “siguientes”. Mientras que en la web del periódico El Mundo cada vez que se pulsa este botón aparece una página diferente con los nuevos enlaces, en la web de elDiario.es aparecen nuevos enlaces a continuación de los anteriores. De esta forma, en el primer caso hay que extraer la información y después pulsar el botón y volver a extraer. En el segundo caso hay que pulsar el botón “siguientes” tantas veces como se pueda y después extraer toda la información de una sola vez. </w:t>
       </w:r>
       <w:r>
         <w:rPr>
@@ -3386,7 +4135,25 @@
           <w:sz w:val="24"/>
           <w:szCs w:val="24"/>
         </w:rPr>
-        <w:t xml:space="preserve">. Para ello hay que buscar el XPath que identifique el botón de aceptar y pulsarlo de forma remota. </w:t>
+        <w:t xml:space="preserve">. Para ello hay que buscar el </w:t>
+      </w:r>
+      <w:proofErr w:type="spellStart"/>
+      <w:r>
+        <w:rPr>
+          <w:rFonts w:ascii="Times New Roman" w:hAnsi="Times New Roman" w:cs="Times New Roman"/>
+          <w:sz w:val="24"/>
+          <w:szCs w:val="24"/>
+        </w:rPr>
+        <w:t>XPath</w:t>
+      </w:r>
+      <w:proofErr w:type="spellEnd"/>
+      <w:r>
+        <w:rPr>
+          <w:rFonts w:ascii="Times New Roman" w:hAnsi="Times New Roman" w:cs="Times New Roman"/>
+          <w:sz w:val="24"/>
+          <w:szCs w:val="24"/>
+        </w:rPr>
+        <w:t xml:space="preserve"> que identifique el botón de aceptar y pulsarlo de forma remota. </w:t>
       </w:r>
     </w:p>
     <w:p>
@@ -3417,8 +4184,16 @@
         <w:rPr>
           <w:lang w:val="en-GB"/>
         </w:rPr>
-        <w:t>xtract the text of the articles</w:t>
-      </w:r>
+        <w:t xml:space="preserve">xtract the text of the </w:t>
+      </w:r>
+      <w:proofErr w:type="gramStart"/>
+      <w:r>
+        <w:rPr>
+          <w:lang w:val="en-GB"/>
+        </w:rPr>
+        <w:t>articles</w:t>
+      </w:r>
+      <w:proofErr w:type="gramEnd"/>
     </w:p>
     <w:p>
       <w:pPr>
@@ -3459,15 +4234,231 @@
           <w:sz w:val="24"/>
           <w:szCs w:val="24"/>
         </w:rPr>
-        <w:t xml:space="preserve">a creado el dataframe con el link a cada artículo se trata de localizar de nuevo en el html la parte en la que se encuentra el texto que interesa extraer y crear el XPath adecuado. Cuando ya se ha verificado que el XPath localiza la información necesaria, hay que crear de nuevo un loop que itere por cada link en el vector creado con los links y extraiga el texto y lo guarde en un dataframe. Una vez realizado este proceso para los dos periódicos ya se dispone de un dataframe con las tres variables necesarias. </w:t>
-      </w:r>
-      <w:r>
-        <w:rPr>
-          <w:rFonts w:ascii="Times New Roman" w:hAnsi="Times New Roman" w:cs="Times New Roman"/>
-          <w:sz w:val="24"/>
-          <w:szCs w:val="24"/>
-        </w:rPr>
-        <w:t xml:space="preserve">Sin embargo, al revisar los datos extraídos surge una complicación: hay una gran cantidad de filas vacías o “NAs” en la columna “texto” del conjunto de datos de El Mundo. Esto es debido a que probablemente por un cambio en la web no en todos los artículos se extrae el texto con el mismo XPath. Es por esto que es necesario crear un nuevo loop que itere por los links que no tienen texto y que lo extraiga con el nuevo XPath. </w:t>
+        <w:t xml:space="preserve">a creado el </w:t>
+      </w:r>
+      <w:proofErr w:type="spellStart"/>
+      <w:r>
+        <w:rPr>
+          <w:rFonts w:ascii="Times New Roman" w:hAnsi="Times New Roman" w:cs="Times New Roman"/>
+          <w:sz w:val="24"/>
+          <w:szCs w:val="24"/>
+        </w:rPr>
+        <w:t>dataframe</w:t>
+      </w:r>
+      <w:proofErr w:type="spellEnd"/>
+      <w:r>
+        <w:rPr>
+          <w:rFonts w:ascii="Times New Roman" w:hAnsi="Times New Roman" w:cs="Times New Roman"/>
+          <w:sz w:val="24"/>
+          <w:szCs w:val="24"/>
+        </w:rPr>
+        <w:t xml:space="preserve"> con el link a cada artículo se trata de localizar de nuevo en el </w:t>
+      </w:r>
+      <w:proofErr w:type="spellStart"/>
+      <w:r>
+        <w:rPr>
+          <w:rFonts w:ascii="Times New Roman" w:hAnsi="Times New Roman" w:cs="Times New Roman"/>
+          <w:sz w:val="24"/>
+          <w:szCs w:val="24"/>
+        </w:rPr>
+        <w:t>html</w:t>
+      </w:r>
+      <w:proofErr w:type="spellEnd"/>
+      <w:r>
+        <w:rPr>
+          <w:rFonts w:ascii="Times New Roman" w:hAnsi="Times New Roman" w:cs="Times New Roman"/>
+          <w:sz w:val="24"/>
+          <w:szCs w:val="24"/>
+        </w:rPr>
+        <w:t xml:space="preserve"> la parte en la que se encuentra el texto que interesa extraer y crear el </w:t>
+      </w:r>
+      <w:proofErr w:type="spellStart"/>
+      <w:r>
+        <w:rPr>
+          <w:rFonts w:ascii="Times New Roman" w:hAnsi="Times New Roman" w:cs="Times New Roman"/>
+          <w:sz w:val="24"/>
+          <w:szCs w:val="24"/>
+        </w:rPr>
+        <w:t>XPath</w:t>
+      </w:r>
+      <w:proofErr w:type="spellEnd"/>
+      <w:r>
+        <w:rPr>
+          <w:rFonts w:ascii="Times New Roman" w:hAnsi="Times New Roman" w:cs="Times New Roman"/>
+          <w:sz w:val="24"/>
+          <w:szCs w:val="24"/>
+        </w:rPr>
+        <w:t xml:space="preserve"> adecuado. Cuando ya se ha verificado que el </w:t>
+      </w:r>
+      <w:proofErr w:type="spellStart"/>
+      <w:r>
+        <w:rPr>
+          <w:rFonts w:ascii="Times New Roman" w:hAnsi="Times New Roman" w:cs="Times New Roman"/>
+          <w:sz w:val="24"/>
+          <w:szCs w:val="24"/>
+        </w:rPr>
+        <w:t>XPath</w:t>
+      </w:r>
+      <w:proofErr w:type="spellEnd"/>
+      <w:r>
+        <w:rPr>
+          <w:rFonts w:ascii="Times New Roman" w:hAnsi="Times New Roman" w:cs="Times New Roman"/>
+          <w:sz w:val="24"/>
+          <w:szCs w:val="24"/>
+        </w:rPr>
+        <w:t xml:space="preserve"> localiza la información necesaria, hay que crear de nuevo un </w:t>
+      </w:r>
+      <w:proofErr w:type="spellStart"/>
+      <w:r>
+        <w:rPr>
+          <w:rFonts w:ascii="Times New Roman" w:hAnsi="Times New Roman" w:cs="Times New Roman"/>
+          <w:sz w:val="24"/>
+          <w:szCs w:val="24"/>
+        </w:rPr>
+        <w:t>loop</w:t>
+      </w:r>
+      <w:proofErr w:type="spellEnd"/>
+      <w:r>
+        <w:rPr>
+          <w:rFonts w:ascii="Times New Roman" w:hAnsi="Times New Roman" w:cs="Times New Roman"/>
+          <w:sz w:val="24"/>
+          <w:szCs w:val="24"/>
+        </w:rPr>
+        <w:t xml:space="preserve"> que itere por cada link en el vector creado con los links y extraiga el texto y lo guarde en un </w:t>
+      </w:r>
+      <w:proofErr w:type="spellStart"/>
+      <w:r>
+        <w:rPr>
+          <w:rFonts w:ascii="Times New Roman" w:hAnsi="Times New Roman" w:cs="Times New Roman"/>
+          <w:sz w:val="24"/>
+          <w:szCs w:val="24"/>
+        </w:rPr>
+        <w:t>dataframe</w:t>
+      </w:r>
+      <w:proofErr w:type="spellEnd"/>
+      <w:r>
+        <w:rPr>
+          <w:rFonts w:ascii="Times New Roman" w:hAnsi="Times New Roman" w:cs="Times New Roman"/>
+          <w:sz w:val="24"/>
+          <w:szCs w:val="24"/>
+        </w:rPr>
+        <w:t xml:space="preserve">. Una vez realizado este proceso para los dos periódicos ya se dispone de un </w:t>
+      </w:r>
+      <w:proofErr w:type="spellStart"/>
+      <w:r>
+        <w:rPr>
+          <w:rFonts w:ascii="Times New Roman" w:hAnsi="Times New Roman" w:cs="Times New Roman"/>
+          <w:sz w:val="24"/>
+          <w:szCs w:val="24"/>
+        </w:rPr>
+        <w:t>dataframe</w:t>
+      </w:r>
+      <w:proofErr w:type="spellEnd"/>
+      <w:r>
+        <w:rPr>
+          <w:rFonts w:ascii="Times New Roman" w:hAnsi="Times New Roman" w:cs="Times New Roman"/>
+          <w:sz w:val="24"/>
+          <w:szCs w:val="24"/>
+        </w:rPr>
+        <w:t xml:space="preserve"> con las tres variables necesarias. </w:t>
+      </w:r>
+      <w:r>
+        <w:rPr>
+          <w:rFonts w:ascii="Times New Roman" w:hAnsi="Times New Roman" w:cs="Times New Roman"/>
+          <w:sz w:val="24"/>
+          <w:szCs w:val="24"/>
+        </w:rPr>
+        <w:t>Sin embargo, al revisar los datos extraídos surge una complicación: hay una gran cantidad de filas vacías o “</w:t>
+      </w:r>
+      <w:proofErr w:type="spellStart"/>
+      <w:r>
+        <w:rPr>
+          <w:rFonts w:ascii="Times New Roman" w:hAnsi="Times New Roman" w:cs="Times New Roman"/>
+          <w:sz w:val="24"/>
+          <w:szCs w:val="24"/>
+        </w:rPr>
+        <w:t>NAs</w:t>
+      </w:r>
+      <w:proofErr w:type="spellEnd"/>
+      <w:r>
+        <w:rPr>
+          <w:rFonts w:ascii="Times New Roman" w:hAnsi="Times New Roman" w:cs="Times New Roman"/>
+          <w:sz w:val="24"/>
+          <w:szCs w:val="24"/>
+        </w:rPr>
+        <w:t xml:space="preserve">” en la columna “texto” del conjunto de datos de El Mundo. Esto es debido a que probablemente por un cambio en la web no en todos los artículos se extrae el texto con el mismo </w:t>
+      </w:r>
+      <w:proofErr w:type="spellStart"/>
+      <w:r>
+        <w:rPr>
+          <w:rFonts w:ascii="Times New Roman" w:hAnsi="Times New Roman" w:cs="Times New Roman"/>
+          <w:sz w:val="24"/>
+          <w:szCs w:val="24"/>
+        </w:rPr>
+        <w:t>XPath</w:t>
+      </w:r>
+      <w:proofErr w:type="spellEnd"/>
+      <w:r>
+        <w:rPr>
+          <w:rFonts w:ascii="Times New Roman" w:hAnsi="Times New Roman" w:cs="Times New Roman"/>
+          <w:sz w:val="24"/>
+          <w:szCs w:val="24"/>
+        </w:rPr>
+        <w:t xml:space="preserve">. Es por esto </w:t>
+      </w:r>
+      <w:proofErr w:type="gramStart"/>
+      <w:r>
+        <w:rPr>
+          <w:rFonts w:ascii="Times New Roman" w:hAnsi="Times New Roman" w:cs="Times New Roman"/>
+          <w:sz w:val="24"/>
+          <w:szCs w:val="24"/>
+        </w:rPr>
+        <w:t>que</w:t>
+      </w:r>
+      <w:proofErr w:type="gramEnd"/>
+      <w:r>
+        <w:rPr>
+          <w:rFonts w:ascii="Times New Roman" w:hAnsi="Times New Roman" w:cs="Times New Roman"/>
+          <w:sz w:val="24"/>
+          <w:szCs w:val="24"/>
+        </w:rPr>
+        <w:t xml:space="preserve"> es necesario crear un nuevo </w:t>
+      </w:r>
+      <w:proofErr w:type="spellStart"/>
+      <w:r>
+        <w:rPr>
+          <w:rFonts w:ascii="Times New Roman" w:hAnsi="Times New Roman" w:cs="Times New Roman"/>
+          <w:sz w:val="24"/>
+          <w:szCs w:val="24"/>
+        </w:rPr>
+        <w:t>loop</w:t>
+      </w:r>
+      <w:proofErr w:type="spellEnd"/>
+      <w:r>
+        <w:rPr>
+          <w:rFonts w:ascii="Times New Roman" w:hAnsi="Times New Roman" w:cs="Times New Roman"/>
+          <w:sz w:val="24"/>
+          <w:szCs w:val="24"/>
+        </w:rPr>
+        <w:t xml:space="preserve"> que itere por los links que no tienen texto y que lo extraiga con el nuevo </w:t>
+      </w:r>
+      <w:proofErr w:type="spellStart"/>
+      <w:r>
+        <w:rPr>
+          <w:rFonts w:ascii="Times New Roman" w:hAnsi="Times New Roman" w:cs="Times New Roman"/>
+          <w:sz w:val="24"/>
+          <w:szCs w:val="24"/>
+        </w:rPr>
+        <w:t>XPath</w:t>
+      </w:r>
+      <w:proofErr w:type="spellEnd"/>
+      <w:r>
+        <w:rPr>
+          <w:rFonts w:ascii="Times New Roman" w:hAnsi="Times New Roman" w:cs="Times New Roman"/>
+          <w:sz w:val="24"/>
+          <w:szCs w:val="24"/>
+        </w:rPr>
+        <w:t xml:space="preserve">. </w:t>
       </w:r>
     </w:p>
     <w:p/>
@@ -3480,9 +4471,14 @@
         <w:t>3. 4</w:t>
       </w:r>
       <w:r>
-        <w:t xml:space="preserve"> Data cleaning</w:t>
+        <w:t xml:space="preserve"> Data </w:t>
+      </w:r>
+      <w:proofErr w:type="spellStart"/>
+      <w:r>
+        <w:t>cleaning</w:t>
       </w:r>
       <w:bookmarkEnd w:id="8"/>
+      <w:proofErr w:type="spellEnd"/>
     </w:p>
     <w:p>
       <w:r>
@@ -3505,23 +4501,95 @@
           <w:szCs w:val="24"/>
         </w:rPr>
         <w:tab/>
-        <w:t xml:space="preserve">Una vez que se dispone de los dos dataframes con el texto de los artículos, la fecha de publicación y el título hay que limpiar los datos para que se puedan realizar visualizaciones y análisis de texto. </w:t>
-      </w:r>
-      <w:r>
-        <w:rPr>
-          <w:rFonts w:ascii="Times New Roman" w:hAnsi="Times New Roman" w:cs="Times New Roman"/>
-          <w:sz w:val="24"/>
-          <w:szCs w:val="24"/>
-        </w:rPr>
-        <w:t xml:space="preserve">El código para realizar esta limpieza de datos está disponible en el archivo rmd “data_cleaning_ai”. </w:t>
-      </w:r>
-      <w:r>
-        <w:rPr>
-          <w:rFonts w:ascii="Times New Roman" w:hAnsi="Times New Roman" w:cs="Times New Roman"/>
-          <w:sz w:val="24"/>
-          <w:szCs w:val="24"/>
-        </w:rPr>
-        <w:t xml:space="preserve">Antes de realizar la limpieza de datos se eliminan las filas duplicadas y se juntan los dataframes: el que contiene el texto y el que contiene la fecha de publicación y el título del artículo. También se añaden las filas que inicialmente contenían valores vacíos en la columna del texto. Posteriormente, se transforman las fechas a un formato adecuado para R. </w:t>
+        <w:t xml:space="preserve">Una vez que se dispone de los dos </w:t>
+      </w:r>
+      <w:proofErr w:type="spellStart"/>
+      <w:r>
+        <w:rPr>
+          <w:rFonts w:ascii="Times New Roman" w:hAnsi="Times New Roman" w:cs="Times New Roman"/>
+          <w:sz w:val="24"/>
+          <w:szCs w:val="24"/>
+        </w:rPr>
+        <w:t>dataframes</w:t>
+      </w:r>
+      <w:proofErr w:type="spellEnd"/>
+      <w:r>
+        <w:rPr>
+          <w:rFonts w:ascii="Times New Roman" w:hAnsi="Times New Roman" w:cs="Times New Roman"/>
+          <w:sz w:val="24"/>
+          <w:szCs w:val="24"/>
+        </w:rPr>
+        <w:t xml:space="preserve"> con el texto de los artículos, la fecha de publicación y el título hay que limpiar los datos para que se puedan realizar visualizaciones y análisis de texto. </w:t>
+      </w:r>
+      <w:r>
+        <w:rPr>
+          <w:rFonts w:ascii="Times New Roman" w:hAnsi="Times New Roman" w:cs="Times New Roman"/>
+          <w:sz w:val="24"/>
+          <w:szCs w:val="24"/>
+        </w:rPr>
+        <w:t xml:space="preserve">El código para realizar esta limpieza de datos está disponible en el archivo </w:t>
+      </w:r>
+      <w:proofErr w:type="spellStart"/>
+      <w:r>
+        <w:rPr>
+          <w:rFonts w:ascii="Times New Roman" w:hAnsi="Times New Roman" w:cs="Times New Roman"/>
+          <w:sz w:val="24"/>
+          <w:szCs w:val="24"/>
+        </w:rPr>
+        <w:t>rmd</w:t>
+      </w:r>
+      <w:proofErr w:type="spellEnd"/>
+      <w:r>
+        <w:rPr>
+          <w:rFonts w:ascii="Times New Roman" w:hAnsi="Times New Roman" w:cs="Times New Roman"/>
+          <w:sz w:val="24"/>
+          <w:szCs w:val="24"/>
+        </w:rPr>
+        <w:t xml:space="preserve"> “</w:t>
+      </w:r>
+      <w:proofErr w:type="spellStart"/>
+      <w:r>
+        <w:rPr>
+          <w:rFonts w:ascii="Times New Roman" w:hAnsi="Times New Roman" w:cs="Times New Roman"/>
+          <w:sz w:val="24"/>
+          <w:szCs w:val="24"/>
+        </w:rPr>
+        <w:t>data_cleaning_ai</w:t>
+      </w:r>
+      <w:proofErr w:type="spellEnd"/>
+      <w:r>
+        <w:rPr>
+          <w:rFonts w:ascii="Times New Roman" w:hAnsi="Times New Roman" w:cs="Times New Roman"/>
+          <w:sz w:val="24"/>
+          <w:szCs w:val="24"/>
+        </w:rPr>
+        <w:t xml:space="preserve">”. </w:t>
+      </w:r>
+      <w:r>
+        <w:rPr>
+          <w:rFonts w:ascii="Times New Roman" w:hAnsi="Times New Roman" w:cs="Times New Roman"/>
+          <w:sz w:val="24"/>
+          <w:szCs w:val="24"/>
+        </w:rPr>
+        <w:t xml:space="preserve">Antes de realizar la limpieza de datos se eliminan las filas duplicadas y se juntan los </w:t>
+      </w:r>
+      <w:proofErr w:type="spellStart"/>
+      <w:r>
+        <w:rPr>
+          <w:rFonts w:ascii="Times New Roman" w:hAnsi="Times New Roman" w:cs="Times New Roman"/>
+          <w:sz w:val="24"/>
+          <w:szCs w:val="24"/>
+        </w:rPr>
+        <w:t>dataframes</w:t>
+      </w:r>
+      <w:proofErr w:type="spellEnd"/>
+      <w:r>
+        <w:rPr>
+          <w:rFonts w:ascii="Times New Roman" w:hAnsi="Times New Roman" w:cs="Times New Roman"/>
+          <w:sz w:val="24"/>
+          <w:szCs w:val="24"/>
+        </w:rPr>
+        <w:t xml:space="preserve">: el que contiene el texto y el que contiene la fecha de publicación y el título del artículo. También se añaden las filas que inicialmente contenían valores vacíos en la columna del texto. Posteriormente, se transforman las fechas a un formato adecuado para R. </w:t>
       </w:r>
     </w:p>
     <w:p>
@@ -3561,14 +4629,16 @@
         <w:rPr>
           <w:lang w:val="en-GB"/>
         </w:rPr>
-        <w:t xml:space="preserve">: </w:t>
-      </w:r>
+        <w:t xml:space="preserve">: trends in the number of articles published between 2015 and </w:t>
+      </w:r>
+      <w:proofErr w:type="gramStart"/>
       <w:r>
         <w:rPr>
           <w:lang w:val="en-GB"/>
         </w:rPr>
-        <w:t>trends in the number of articles published between 2015 and 2023</w:t>
-      </w:r>
+        <w:t>2023</w:t>
+      </w:r>
+      <w:proofErr w:type="gramEnd"/>
     </w:p>
     <w:p>
       <w:pPr>
@@ -3662,7 +4732,43 @@
           <w:sz w:val="24"/>
           <w:szCs w:val="24"/>
         </w:rPr>
-        <w:t xml:space="preserve"> estos sucesos. Todo el código necesario para realizar esta visualización se encuentra disponible en el archivo rmd “visualizations_ai.rmd”. </w:t>
+        <w:t xml:space="preserve"> estos sucesos. Todo el código necesario para realizar esta visualización se encuentra disponible en el archivo </w:t>
+      </w:r>
+      <w:proofErr w:type="spellStart"/>
+      <w:r>
+        <w:rPr>
+          <w:rFonts w:ascii="Times New Roman" w:hAnsi="Times New Roman" w:cs="Times New Roman"/>
+          <w:sz w:val="24"/>
+          <w:szCs w:val="24"/>
+        </w:rPr>
+        <w:t>rmd</w:t>
+      </w:r>
+      <w:proofErr w:type="spellEnd"/>
+      <w:r>
+        <w:rPr>
+          <w:rFonts w:ascii="Times New Roman" w:hAnsi="Times New Roman" w:cs="Times New Roman"/>
+          <w:sz w:val="24"/>
+          <w:szCs w:val="24"/>
+        </w:rPr>
+        <w:t xml:space="preserve"> “</w:t>
+      </w:r>
+      <w:proofErr w:type="spellStart"/>
+      <w:r>
+        <w:rPr>
+          <w:rFonts w:ascii="Times New Roman" w:hAnsi="Times New Roman" w:cs="Times New Roman"/>
+          <w:sz w:val="24"/>
+          <w:szCs w:val="24"/>
+        </w:rPr>
+        <w:t>visualizations_ai.rmd</w:t>
+      </w:r>
+      <w:proofErr w:type="spellEnd"/>
+      <w:r>
+        <w:rPr>
+          <w:rFonts w:ascii="Times New Roman" w:hAnsi="Times New Roman" w:cs="Times New Roman"/>
+          <w:sz w:val="24"/>
+          <w:szCs w:val="24"/>
+        </w:rPr>
+        <w:t xml:space="preserve">”. </w:t>
       </w:r>
     </w:p>
     <w:p>
@@ -3771,22 +4877,52 @@
           <w:szCs w:val="24"/>
         </w:rPr>
       </w:pPr>
-      <w:r>
-        <w:rPr>
-          <w:rFonts w:ascii="Times New Roman" w:hAnsi="Times New Roman" w:cs="Times New Roman"/>
-          <w:sz w:val="24"/>
-          <w:szCs w:val="24"/>
-        </w:rPr>
-        <w:t xml:space="preserve">Source: </w:t>
-      </w:r>
-      <w:r>
-        <w:rPr>
-          <w:rFonts w:ascii="Times New Roman" w:hAnsi="Times New Roman" w:cs="Times New Roman"/>
-          <w:sz w:val="24"/>
-          <w:szCs w:val="24"/>
-        </w:rPr>
-        <w:t>own elaboration</w:t>
-      </w:r>
+      <w:proofErr w:type="spellStart"/>
+      <w:r>
+        <w:rPr>
+          <w:rFonts w:ascii="Times New Roman" w:hAnsi="Times New Roman" w:cs="Times New Roman"/>
+          <w:sz w:val="24"/>
+          <w:szCs w:val="24"/>
+        </w:rPr>
+        <w:t>Source</w:t>
+      </w:r>
+      <w:proofErr w:type="spellEnd"/>
+      <w:r>
+        <w:rPr>
+          <w:rFonts w:ascii="Times New Roman" w:hAnsi="Times New Roman" w:cs="Times New Roman"/>
+          <w:sz w:val="24"/>
+          <w:szCs w:val="24"/>
+        </w:rPr>
+        <w:t xml:space="preserve">: </w:t>
+      </w:r>
+      <w:proofErr w:type="spellStart"/>
+      <w:r>
+        <w:rPr>
+          <w:rFonts w:ascii="Times New Roman" w:hAnsi="Times New Roman" w:cs="Times New Roman"/>
+          <w:sz w:val="24"/>
+          <w:szCs w:val="24"/>
+        </w:rPr>
+        <w:t>own</w:t>
+      </w:r>
+      <w:proofErr w:type="spellEnd"/>
+      <w:r>
+        <w:rPr>
+          <w:rFonts w:ascii="Times New Roman" w:hAnsi="Times New Roman" w:cs="Times New Roman"/>
+          <w:sz w:val="24"/>
+          <w:szCs w:val="24"/>
+        </w:rPr>
+        <w:t xml:space="preserve"> </w:t>
+      </w:r>
+      <w:proofErr w:type="spellStart"/>
+      <w:r>
+        <w:rPr>
+          <w:rFonts w:ascii="Times New Roman" w:hAnsi="Times New Roman" w:cs="Times New Roman"/>
+          <w:sz w:val="24"/>
+          <w:szCs w:val="24"/>
+        </w:rPr>
+        <w:t>elaboration</w:t>
+      </w:r>
+      <w:proofErr w:type="spellEnd"/>
     </w:p>
     <w:p>
       <w:pPr>
@@ -3854,9 +4990,14 @@
       </w:r>
       <w:bookmarkStart w:id="11" w:name="_Toc143010816"/>
       <w:r>
-        <w:t>Text analysis</w:t>
+        <w:t xml:space="preserve">Text </w:t>
+      </w:r>
+      <w:proofErr w:type="spellStart"/>
+      <w:r>
+        <w:t>analysis</w:t>
       </w:r>
       <w:bookmarkEnd w:id="11"/>
+      <w:proofErr w:type="spellEnd"/>
     </w:p>
     <w:p>
       <w:r>
@@ -3866,6 +5007,11 @@
     <w:p>
       <w:pPr>
         <w:jc w:val="both"/>
+        <w:rPr>
+          <w:rFonts w:ascii="Times New Roman" w:hAnsi="Times New Roman" w:cs="Times New Roman"/>
+          <w:sz w:val="24"/>
+          <w:szCs w:val="24"/>
+        </w:rPr>
       </w:pPr>
       <w:r>
         <w:tab/>
@@ -3884,7 +5030,222 @@
           <w:sz w:val="24"/>
           <w:szCs w:val="24"/>
         </w:rPr>
-        <w:t xml:space="preserve"> se va a proceder a explicar cómo se ha realizado el análisis de texto en R y a exponer los principales resultados. Se han realizado algunas visualizaciones de datos relativas al análisis de texto que permiten entender mejor cómo son es el contenido de las noticias que se están analizando.</w:t>
+        <w:t xml:space="preserve"> se va a </w:t>
+      </w:r>
+      <w:proofErr w:type="gramStart"/>
+      <w:r>
+        <w:rPr>
+          <w:rFonts w:ascii="Times New Roman" w:hAnsi="Times New Roman" w:cs="Times New Roman"/>
+          <w:sz w:val="24"/>
+          <w:szCs w:val="24"/>
+        </w:rPr>
+        <w:t>proceder a explicar</w:t>
+      </w:r>
+      <w:proofErr w:type="gramEnd"/>
+      <w:r>
+        <w:rPr>
+          <w:rFonts w:ascii="Times New Roman" w:hAnsi="Times New Roman" w:cs="Times New Roman"/>
+          <w:sz w:val="24"/>
+          <w:szCs w:val="24"/>
+        </w:rPr>
+        <w:t xml:space="preserve"> cómo se ha realizado el análisis de texto en R y a exponer los principales resultados. Se han realizado algunas visualizaciones de datos relativas al análisis de texto que permiten entender mejor cómo son es el contenido de las noticias que se están analizando.</w:t>
+      </w:r>
+    </w:p>
+    <w:p>
+      <w:pPr>
+        <w:jc w:val="both"/>
+        <w:rPr>
+          <w:rFonts w:ascii="Times New Roman" w:hAnsi="Times New Roman" w:cs="Times New Roman"/>
+          <w:sz w:val="24"/>
+          <w:szCs w:val="24"/>
+        </w:rPr>
+      </w:pPr>
+    </w:p>
+    <w:p>
+      <w:pPr>
+        <w:jc w:val="both"/>
+        <w:rPr>
+          <w:rFonts w:ascii="Times New Roman" w:hAnsi="Times New Roman" w:cs="Times New Roman"/>
+          <w:sz w:val="24"/>
+          <w:szCs w:val="24"/>
+        </w:rPr>
+      </w:pPr>
+      <w:r>
+        <w:rPr>
+          <w:rFonts w:ascii="Times New Roman" w:hAnsi="Times New Roman" w:cs="Times New Roman"/>
+          <w:sz w:val="24"/>
+          <w:szCs w:val="24"/>
+        </w:rPr>
+        <w:t xml:space="preserve">4.3.1 </w:t>
+      </w:r>
+      <w:proofErr w:type="spellStart"/>
+      <w:r>
+        <w:rPr>
+          <w:rFonts w:ascii="Times New Roman" w:hAnsi="Times New Roman" w:cs="Times New Roman"/>
+          <w:sz w:val="24"/>
+          <w:szCs w:val="24"/>
+        </w:rPr>
+        <w:t>Tokenize</w:t>
+      </w:r>
+      <w:proofErr w:type="spellEnd"/>
+      <w:r>
+        <w:rPr>
+          <w:rFonts w:ascii="Times New Roman" w:hAnsi="Times New Roman" w:cs="Times New Roman"/>
+          <w:sz w:val="24"/>
+          <w:szCs w:val="24"/>
+        </w:rPr>
+        <w:t xml:space="preserve"> </w:t>
+      </w:r>
+      <w:proofErr w:type="spellStart"/>
+      <w:r>
+        <w:rPr>
+          <w:rFonts w:ascii="Times New Roman" w:hAnsi="Times New Roman" w:cs="Times New Roman"/>
+          <w:sz w:val="24"/>
+          <w:szCs w:val="24"/>
+        </w:rPr>
+        <w:t>the</w:t>
+      </w:r>
+      <w:proofErr w:type="spellEnd"/>
+      <w:r>
+        <w:rPr>
+          <w:rFonts w:ascii="Times New Roman" w:hAnsi="Times New Roman" w:cs="Times New Roman"/>
+          <w:sz w:val="24"/>
+          <w:szCs w:val="24"/>
+        </w:rPr>
+        <w:t xml:space="preserve"> </w:t>
+      </w:r>
+      <w:proofErr w:type="spellStart"/>
+      <w:r>
+        <w:rPr>
+          <w:rFonts w:ascii="Times New Roman" w:hAnsi="Times New Roman" w:cs="Times New Roman"/>
+          <w:sz w:val="24"/>
+          <w:szCs w:val="24"/>
+        </w:rPr>
+        <w:t>text</w:t>
+      </w:r>
+      <w:proofErr w:type="spellEnd"/>
+    </w:p>
+    <w:p>
+      <w:pPr>
+        <w:jc w:val="both"/>
+        <w:rPr>
+          <w:rFonts w:ascii="Times New Roman" w:hAnsi="Times New Roman" w:cs="Times New Roman"/>
+          <w:sz w:val="24"/>
+          <w:szCs w:val="24"/>
+        </w:rPr>
+      </w:pPr>
+      <w:r>
+        <w:rPr>
+          <w:rFonts w:ascii="Times New Roman" w:hAnsi="Times New Roman" w:cs="Times New Roman"/>
+          <w:sz w:val="24"/>
+          <w:szCs w:val="24"/>
+        </w:rPr>
+        <w:tab/>
+        <w:t xml:space="preserve">Para poder realizar el análisis de texto en R el primer paso ha sido limpiar la columna de texto de algunas filas de noticias. En el caso de las noticias del periódico elDiario.es se ha eliminado el texto referido a una agencia de noticias internacional (“Agencia EFE”), así como la ubicación de la publicación, ya que no aportaba información útil. Posteriormente, se ha separado el texto del artículo en palabras (“tokens”), de tal forma que se ha generado un nuevo </w:t>
+      </w:r>
+      <w:proofErr w:type="spellStart"/>
+      <w:r>
+        <w:rPr>
+          <w:rFonts w:ascii="Times New Roman" w:hAnsi="Times New Roman" w:cs="Times New Roman"/>
+          <w:sz w:val="24"/>
+          <w:szCs w:val="24"/>
+        </w:rPr>
+        <w:t>dataframe</w:t>
+      </w:r>
+      <w:proofErr w:type="spellEnd"/>
+      <w:r>
+        <w:rPr>
+          <w:rFonts w:ascii="Times New Roman" w:hAnsi="Times New Roman" w:cs="Times New Roman"/>
+          <w:sz w:val="24"/>
+          <w:szCs w:val="24"/>
+        </w:rPr>
+        <w:t xml:space="preserve"> con una fila para cada palabra (“Word” columna).  </w:t>
+      </w:r>
+      <w:r>
+        <w:rPr>
+          <w:rFonts w:ascii="Times New Roman" w:hAnsi="Times New Roman" w:cs="Times New Roman"/>
+          <w:sz w:val="24"/>
+          <w:szCs w:val="24"/>
+        </w:rPr>
+        <w:t>El siguiente paso ha sido eliminar aquellas palabras que no son útiles para el análisis de texto. Esto se hace mediante una librería (“</w:t>
+      </w:r>
+      <w:proofErr w:type="spellStart"/>
+      <w:r>
+        <w:rPr>
+          <w:rFonts w:ascii="Times New Roman" w:hAnsi="Times New Roman" w:cs="Times New Roman"/>
+          <w:sz w:val="24"/>
+          <w:szCs w:val="24"/>
+        </w:rPr>
+        <w:t>stopwords</w:t>
+      </w:r>
+      <w:proofErr w:type="spellEnd"/>
+      <w:r>
+        <w:rPr>
+          <w:rFonts w:ascii="Times New Roman" w:hAnsi="Times New Roman" w:cs="Times New Roman"/>
+          <w:sz w:val="24"/>
+          <w:szCs w:val="24"/>
+        </w:rPr>
+        <w:t xml:space="preserve">”) que permite guardar en un vector las palabras innecesarias en español. En esta lista de palabras se incluyen distintas formas verbales (estar, ser, haber, tener y hacer), cerca de un 20% de preposiciones, conjunciones (8%), y artículos (7%). </w:t>
+      </w:r>
+    </w:p>
+    <w:p>
+      <w:pPr>
+        <w:jc w:val="both"/>
+        <w:rPr>
+          <w:rFonts w:ascii="Times New Roman" w:hAnsi="Times New Roman" w:cs="Times New Roman"/>
+          <w:sz w:val="24"/>
+          <w:szCs w:val="24"/>
+        </w:rPr>
+      </w:pPr>
+    </w:p>
+    <w:p>
+      <w:pPr>
+        <w:jc w:val="both"/>
+        <w:rPr>
+          <w:rFonts w:ascii="Times New Roman" w:hAnsi="Times New Roman" w:cs="Times New Roman"/>
+          <w:sz w:val="24"/>
+          <w:szCs w:val="24"/>
+        </w:rPr>
+      </w:pPr>
+      <w:r>
+        <w:rPr>
+          <w:rFonts w:ascii="Times New Roman" w:hAnsi="Times New Roman" w:cs="Times New Roman"/>
+          <w:sz w:val="24"/>
+          <w:szCs w:val="24"/>
+        </w:rPr>
+        <w:t xml:space="preserve">4.3.2 Word </w:t>
+      </w:r>
+      <w:proofErr w:type="spellStart"/>
+      <w:r>
+        <w:rPr>
+          <w:rFonts w:ascii="Times New Roman" w:hAnsi="Times New Roman" w:cs="Times New Roman"/>
+          <w:sz w:val="24"/>
+          <w:szCs w:val="24"/>
+        </w:rPr>
+        <w:t>frequencies</w:t>
+      </w:r>
+      <w:proofErr w:type="spellEnd"/>
+    </w:p>
+    <w:p>
+      <w:pPr>
+        <w:jc w:val="both"/>
+      </w:pPr>
+      <w:r>
+        <w:rPr>
+          <w:rFonts w:ascii="Times New Roman" w:hAnsi="Times New Roman" w:cs="Times New Roman"/>
+          <w:sz w:val="24"/>
+          <w:szCs w:val="24"/>
+        </w:rPr>
+        <w:tab/>
+        <w:t xml:space="preserve">Una vez que el texto se ha separado en palabras, es interesante ver la frecuencia de palabras en números absolutos por periódico. </w:t>
+      </w:r>
+      <w:r>
+        <w:rPr>
+          <w:rFonts w:ascii="Times New Roman" w:hAnsi="Times New Roman" w:cs="Times New Roman"/>
+          <w:sz w:val="24"/>
+          <w:szCs w:val="24"/>
+        </w:rPr>
+        <w:t xml:space="preserve">Para ello se ha creado un gráfico de barras en el que se filtra por las palabras que se han repetido más de 750 veces en total. </w:t>
       </w:r>
     </w:p>
     <w:p>

</xml_diff>

<commit_message>
text analysis update 26-08
</commit_message>
<xml_diff>
--- a/pdf/TFM.docx
+++ b/pdf/TFM.docx
@@ -5229,6 +5229,11 @@
     <w:p>
       <w:pPr>
         <w:jc w:val="both"/>
+        <w:rPr>
+          <w:rFonts w:ascii="Times New Roman" w:hAnsi="Times New Roman" w:cs="Times New Roman"/>
+          <w:sz w:val="24"/>
+          <w:szCs w:val="24"/>
+        </w:rPr>
       </w:pPr>
       <w:r>
         <w:rPr>
@@ -5246,6 +5251,188 @@
           <w:szCs w:val="24"/>
         </w:rPr>
         <w:t xml:space="preserve">Para ello se ha creado un gráfico de barras en el que se filtra por las palabras que se han repetido más de 750 veces en total. </w:t>
+      </w:r>
+    </w:p>
+    <w:p>
+      <w:pPr>
+        <w:jc w:val="both"/>
+      </w:pPr>
+      <w:r>
+        <w:rPr>
+          <w:noProof/>
+        </w:rPr>
+        <w:lastRenderedPageBreak/>
+        <w:drawing>
+          <wp:inline distT="0" distB="0" distL="0" distR="0" wp14:anchorId="452590B4" wp14:editId="64A3BCC2">
+            <wp:extent cx="3587584" cy="3763926"/>
+            <wp:effectExtent l="0" t="0" r="0" b="8255"/>
+            <wp:docPr id="1021438202" name="Imagen 1" descr="Texto&#10;&#10;Descripción generada automáticamente"/>
+            <wp:cNvGraphicFramePr>
+              <a:graphicFrameLocks xmlns:a="http://schemas.openxmlformats.org/drawingml/2006/main" noChangeAspect="1"/>
+            </wp:cNvGraphicFramePr>
+            <a:graphic xmlns:a="http://schemas.openxmlformats.org/drawingml/2006/main">
+              <a:graphicData uri="http://schemas.openxmlformats.org/drawingml/2006/picture">
+                <pic:pic xmlns:pic="http://schemas.openxmlformats.org/drawingml/2006/picture">
+                  <pic:nvPicPr>
+                    <pic:cNvPr id="1021438202" name="Imagen 1" descr="Texto&#10;&#10;Descripción generada automáticamente"/>
+                    <pic:cNvPicPr/>
+                  </pic:nvPicPr>
+                  <pic:blipFill>
+                    <a:blip r:embed="rId12">
+                      <a:extLst>
+                        <a:ext uri="{28A0092B-C50C-407E-A947-70E740481C1C}">
+                          <a14:useLocalDpi xmlns:a14="http://schemas.microsoft.com/office/drawing/2010/main" val="0"/>
+                        </a:ext>
+                      </a:extLst>
+                    </a:blip>
+                    <a:stretch>
+                      <a:fillRect/>
+                    </a:stretch>
+                  </pic:blipFill>
+                  <pic:spPr>
+                    <a:xfrm>
+                      <a:off x="0" y="0"/>
+                      <a:ext cx="3592707" cy="3769300"/>
+                    </a:xfrm>
+                    <a:prstGeom prst="rect">
+                      <a:avLst/>
+                    </a:prstGeom>
+                  </pic:spPr>
+                </pic:pic>
+              </a:graphicData>
+            </a:graphic>
+          </wp:inline>
+        </w:drawing>
+      </w:r>
+    </w:p>
+    <w:p>
+      <w:pPr>
+        <w:jc w:val="both"/>
+      </w:pPr>
+    </w:p>
+    <w:p>
+      <w:pPr>
+        <w:jc w:val="both"/>
+      </w:pPr>
+      <w:r>
+        <w:rPr>
+          <w:noProof/>
+        </w:rPr>
+        <w:drawing>
+          <wp:inline distT="0" distB="0" distL="0" distR="0" wp14:anchorId="740F5888" wp14:editId="26AE712B">
+            <wp:extent cx="3817859" cy="4061638"/>
+            <wp:effectExtent l="0" t="0" r="0" b="0"/>
+            <wp:docPr id="769480147" name="Imagen 2" descr="Texto&#10;&#10;Descripción generada automáticamente"/>
+            <wp:cNvGraphicFramePr>
+              <a:graphicFrameLocks xmlns:a="http://schemas.openxmlformats.org/drawingml/2006/main" noChangeAspect="1"/>
+            </wp:cNvGraphicFramePr>
+            <a:graphic xmlns:a="http://schemas.openxmlformats.org/drawingml/2006/main">
+              <a:graphicData uri="http://schemas.openxmlformats.org/drawingml/2006/picture">
+                <pic:pic xmlns:pic="http://schemas.openxmlformats.org/drawingml/2006/picture">
+                  <pic:nvPicPr>
+                    <pic:cNvPr id="769480147" name="Imagen 2" descr="Texto&#10;&#10;Descripción generada automáticamente"/>
+                    <pic:cNvPicPr/>
+                  </pic:nvPicPr>
+                  <pic:blipFill>
+                    <a:blip r:embed="rId13">
+                      <a:extLst>
+                        <a:ext uri="{28A0092B-C50C-407E-A947-70E740481C1C}">
+                          <a14:useLocalDpi xmlns:a14="http://schemas.microsoft.com/office/drawing/2010/main" val="0"/>
+                        </a:ext>
+                      </a:extLst>
+                    </a:blip>
+                    <a:stretch>
+                      <a:fillRect/>
+                    </a:stretch>
+                  </pic:blipFill>
+                  <pic:spPr>
+                    <a:xfrm>
+                      <a:off x="0" y="0"/>
+                      <a:ext cx="3821779" cy="4065809"/>
+                    </a:xfrm>
+                    <a:prstGeom prst="rect">
+                      <a:avLst/>
+                    </a:prstGeom>
+                  </pic:spPr>
+                </pic:pic>
+              </a:graphicData>
+            </a:graphic>
+          </wp:inline>
+        </w:drawing>
+      </w:r>
+    </w:p>
+    <w:p>
+      <w:pPr>
+        <w:pStyle w:val="Ttulo3"/>
+      </w:pPr>
+      <w:r>
+        <w:t xml:space="preserve">4.3.3 </w:t>
+      </w:r>
+      <w:proofErr w:type="spellStart"/>
+      <w:r>
+        <w:t>Sentiment</w:t>
+      </w:r>
+      <w:proofErr w:type="spellEnd"/>
+      <w:r>
+        <w:t xml:space="preserve"> </w:t>
+      </w:r>
+      <w:proofErr w:type="spellStart"/>
+      <w:r>
+        <w:t>analysis</w:t>
+      </w:r>
+      <w:proofErr w:type="spellEnd"/>
+    </w:p>
+    <w:p/>
+    <w:p>
+      <w:pPr>
+        <w:jc w:val="both"/>
+      </w:pPr>
+      <w:r>
+        <w:rPr>
+          <w:noProof/>
+        </w:rPr>
+        <w:lastRenderedPageBreak/>
+        <w:drawing>
+          <wp:inline distT="0" distB="0" distL="0" distR="0" wp14:anchorId="3DFF242F" wp14:editId="5ED4699F">
+            <wp:extent cx="5400040" cy="3302000"/>
+            <wp:effectExtent l="0" t="0" r="0" b="0"/>
+            <wp:docPr id="1751794082" name="Imagen 3" descr="Gráfico, Gráfico de embudo&#10;&#10;Descripción generada automáticamente"/>
+            <wp:cNvGraphicFramePr>
+              <a:graphicFrameLocks xmlns:a="http://schemas.openxmlformats.org/drawingml/2006/main" noChangeAspect="1"/>
+            </wp:cNvGraphicFramePr>
+            <a:graphic xmlns:a="http://schemas.openxmlformats.org/drawingml/2006/main">
+              <a:graphicData uri="http://schemas.openxmlformats.org/drawingml/2006/picture">
+                <pic:pic xmlns:pic="http://schemas.openxmlformats.org/drawingml/2006/picture">
+                  <pic:nvPicPr>
+                    <pic:cNvPr id="1751794082" name="Imagen 3" descr="Gráfico, Gráfico de embudo&#10;&#10;Descripción generada automáticamente"/>
+                    <pic:cNvPicPr/>
+                  </pic:nvPicPr>
+                  <pic:blipFill>
+                    <a:blip r:embed="rId14">
+                      <a:extLst>
+                        <a:ext uri="{28A0092B-C50C-407E-A947-70E740481C1C}">
+                          <a14:useLocalDpi xmlns:a14="http://schemas.microsoft.com/office/drawing/2010/main" val="0"/>
+                        </a:ext>
+                      </a:extLst>
+                    </a:blip>
+                    <a:stretch>
+                      <a:fillRect/>
+                    </a:stretch>
+                  </pic:blipFill>
+                  <pic:spPr>
+                    <a:xfrm>
+                      <a:off x="0" y="0"/>
+                      <a:ext cx="5400040" cy="3302000"/>
+                    </a:xfrm>
+                    <a:prstGeom prst="rect">
+                      <a:avLst/>
+                    </a:prstGeom>
+                  </pic:spPr>
+                </pic:pic>
+              </a:graphicData>
+            </a:graphic>
+          </wp:inline>
+        </w:drawing>
       </w:r>
     </w:p>
     <w:p>
@@ -5302,7 +5489,7 @@
           <w:szCs w:val="24"/>
         </w:rPr>
       </w:pPr>
-      <w:hyperlink r:id="rId12" w:history="1">
+      <w:hyperlink r:id="rId15" w:history="1">
         <w:r>
           <w:rPr>
             <w:rStyle w:val="Hipervnculo"/>
@@ -5333,7 +5520,7 @@
       </w:pPr>
     </w:p>
     <w:sectPr>
-      <w:footerReference w:type="default" r:id="rId13"/>
+      <w:footerReference w:type="default" r:id="rId16"/>
       <w:pgSz w:w="11906" w:h="16838"/>
       <w:pgMar w:top="1417" w:right="1701" w:bottom="1417" w:left="1701" w:header="708" w:footer="708" w:gutter="0"/>
       <w:cols w:space="708"/>

</xml_diff>